<commit_message>
Changes in the manuscript
</commit_message>
<xml_diff>
--- a/UNM_draft_v3.docx
+++ b/UNM_draft_v3.docx
@@ -446,7 +446,7 @@
         <w:pStyle w:val="Abstract"/>
       </w:pPr>
       <w:r>
-        <w:t xml:space="preserve">Learning influences the overt attention that is paid to stimuli in two main ways: first, stimuli which are reliable predictors of an outcome are paid more attention than unreliable stimuli; and second, stimuli associated with uncertain outcomes capture more attention than stimuli associated with certain outcomes. Past studies have shown that these two phenomena can be demonstrated within the same experiment, but strikingly, the increase in attention due to uncertainty does not necessarily translate into subsequent better learning. We investigate this paradox by examining stimulus processing in three experiments that included predictive and non-predictive cues, trained under different conditions of uncertainty. In Experiment 1, this test revealed that recognition memory was similar after learning with certain and uncertain stimulus-outcome contingencies. In Experiment 2, uncertain contingencies were introduced after a period of learning with certain contingencies. During the subsequent memory test, this training resulted in better memory than training with certain contingencies throughout the learning phase. These results suggest the importance of drawing a distinction between expected and unexpected uncertainty on stimulus processing. The implications of these results for attentional models of learning are discussed.</w:t>
+        <w:t xml:space="preserve">Learning influences the overt attention that is paid to stimuli in two main ways: first, stimuli which are reliable predictors of an outcome are paid more attention than unreliable stimuli; and second, stimuli associated with uncertain outcomes capture more attention than stimuli associated with certain outcomes. Past studies have shown that these two phenomena can be demonstrated within the same experiment, but strikingly, the increase in attention due to uncertainty does not necessarily translate into subsequent better learning. We investigate this paradox by examining stimulus processing in two experiments that included predictive and non-predictive cues, trained under different conditions of uncertainty. In Experiment 1, we testet the memory for the cues after the training with either certain or uncertian cues, finding that recognition memory was similar after learning with certain and uncertain stimulus-outcome contingencies. In Experiment 2, uncertain contingencies were introduced after a period of learning with certain contingencies. During the subsequent memory test, this training resulted in better memory than training with certain contingencies throughout the learning phase. These results suggest the importance of drawing a distinction between expected and unexpected uncertainty on stimulus processing. The implications of these results for attentional models of learning are discussed.</w:t>
       </w:r>
     </w:p>
     <w:p>
@@ -1052,7 +1052,7 @@
         <w:pStyle w:val="FirstParagraph"/>
       </w:pPr>
       <w:r>
-        <w:t xml:space="preserve">The purpose of Experiment 1 was to examine differences in recognition memory in a learned predictiveness procedure under certain and uncertain cue-outcome contingency conditions. Two groups were trained, one with a perfect contingency between the predictive cues and their paired outcome (Group Certain) and one with a contingency of 0.8 between the predictive cues and their paired outcome (Group Uncertain). After this training, we tested the memory for cues in both groups using a forced choice memory test, between a cue participants had seen in the training phase, the target, and a foil, very similar to the cues seen before.</w:t>
+        <w:t xml:space="preserve">The purpose of Experiment 1 was to examine differences in recognition memory in a learned predictiveness procedure under certain and uncertain cue-outcome contingency conditions. Two groups were trained, one with a perfect contingency between the predictive cues and their paired outcome (Group Certain) and one with a contingency of 0.8 between the predictive cues and their paired outcome (Group Uncertain). After this training, we tested the memory for cues in both groups using a tow-alternative forced-choice memory test, between a cue participants had seen in the training phase, the target, and a foil, very similar to the cues seen before.</w:t>
       </w:r>
     </w:p>
     <w:p>
@@ -1648,7 +1648,7 @@
         <w:t xml:space="preserve">(v. 2022.2.4, Peirce et al., 2019)</w:t>
       </w:r>
       <w:r>
-        <w:t xml:space="preserve">, and all experiments were run on Pavlovia. Participants were recruited through Prolific. The design and analysis of the experiments were based on previously published manuscripts but were not preregistered. Materials and data are freely available at: www.github.com/munizdiezclara/UNM_draft. All the experiments reported in this paper received ethical approval by the Ethics Committee at the School of Psychology, Lancaster University, UK.</w:t>
+        <w:t xml:space="preserve">, and all experiments were run on Pavlovia. Participants were recruited through Prolific. The design and analysis of the experiments were based on previously published manuscripts but were not preregistered. Some of the pilot work, as well as the materials and data of the two experiments reported in this paper are freely available at: www.github.com/munizdiezclara/UNM_draft. All the experiments reported in this paper received ethical approval by the Ethics Committee at the School of Psychology, Lancaster University, UK.</w:t>
       </w:r>
     </w:p>
     <w:bookmarkEnd w:id="39"/>
@@ -1890,7 +1890,7 @@
         <w:t xml:space="preserve"> </w:t>
       </w:r>
       <w:r>
-        <w:t xml:space="preserve">(e.g., AX-O2). Cues X and Y were paired equally often with outcomes 1 and 2 and were therefore non-predictive. The position of the cues and the outcomes (right-left), as well as the order of presentation of the trials, was fully randomized within each block.</w:t>
+        <w:t xml:space="preserve">(e.g., AX-O2). Cues X and Y were paired equally often with outcomes 1 and 2 and were therefore non-predictive. The position of the cues and the outcomes (right-left), as well as the order of presentation of the trials, was fully randomized within each block. Note that during the training stage cues A, B, X and Y were all presented equally frequently and equivalently recently to the recognition memory tests. Other things being equal, then, their memory traces should be equivalent. Thus, if recognition scores differ between these stimuli, it would indicate a difference in the level of processing that the cues underwent during training.</w:t>
       </w:r>
     </w:p>
     <w:p>
@@ -1898,7 +1898,7 @@
         <w:pStyle w:val="BodyText"/>
       </w:pPr>
       <w:r>
-        <w:t xml:space="preserve">Training was followed by a memory test, consisting of six presentations of each of the four cues (24 trials in total). Each cue was presented twice with each of the three foils shown in</w:t>
+        <w:t xml:space="preserve">Training was followed by a memory test, in which two images were presented side-by-side, with one image being a cue presented in the training phase, the target, and the other image being a variation of one of the other training cues, the foil. The left-right display of the target and the foil was counterbalanced, in such a way that each target appeared once on the left and once on the right. Each of the four targets (A, B, X and Y) was presented six times (24 trials in total), with target presented twice with each of the three foils shown in</w:t>
       </w:r>
       <w:r>
         <w:t xml:space="preserve"> </w:t>
@@ -1912,7 +1912,7 @@
         </w:r>
       </w:hyperlink>
       <w:r>
-        <w:t xml:space="preserve">. For example, cue A was presented with the foil corresponding to cue B, the foil corresponding to cue X, and the foil corresponding to cue Y. The left-right display of the target and the foil was counterbalanced, in such a way that each target appeared once on the left and once on the right.</w:t>
+        <w:t xml:space="preserve">. For example, cue A was presented with the foil corresponding to cue B, the foil corresponding to cue X, and the foil corresponding to cue Y. It is worth noting that this distribution of the target vs foil trials produces two types of trials: congruent trials, in which the target and the foil were of the same predictiveness, and incongruent trials, in which the target and foil differed in their predictiveness. However, in order to make the presentation of the results clearer, the following analyses do not include this factor, given that it had no main effect in any of them, and did not interact with any of the main significant results. The analyses including this factor for both Experiment 1 and 2 are reported in Appendix II.</w:t>
       </w:r>
     </w:p>
     <w:bookmarkEnd w:id="42"/>
@@ -2591,7 +2591,7 @@
         <w:t xml:space="preserve"> </w:t>
       </w:r>
       <w:r>
-        <w:t xml:space="preserve">= 639.07 ± 1.28%, and of</w:t>
+        <w:t xml:space="preserve">= 638.37 ± 1.4%, and of</w:t>
       </w:r>
       <w:r>
         <w:t xml:space="preserve"> </w:t>
@@ -2673,7 +2673,7 @@
         <w:t xml:space="preserve"> </w:t>
       </w:r>
       <w:r>
-        <w:t xml:space="preserve">= 6.3x10</w:t>
+        <w:t xml:space="preserve">= 6.2x10</w:t>
       </w:r>
       <w:r>
         <w:rPr>
@@ -2685,7 +2685,7 @@
         <w:t xml:space="preserve"> </w:t>
       </w:r>
       <w:r>
-        <w:t xml:space="preserve">± 0.35%. There was no interaction effect between these factors,</w:t>
+        <w:t xml:space="preserve">± 0.33%. There was no interaction effect between these factors,</w:t>
       </w:r>
       <w:r>
         <w:t xml:space="preserve"> </w:t>
@@ -2754,7 +2754,7 @@
         <w:t xml:space="preserve"> </w:t>
       </w:r>
       <w:r>
-        <w:t xml:space="preserve">= 0.04 ± 2.01%. These results indicate that the training increased the PPR for both groups, as the effect of block was significant, with the Certain group showing a consistently higher PPR than Uncertain group.</w:t>
+        <w:t xml:space="preserve">= 0.04 ± 1.84%. These results indicate that the training increased the PPR for both groups, as the effect of block was significant, with the Certain group showing a consistently higher PPR than Uncertain group.</w:t>
       </w:r>
     </w:p>
     <w:p>
@@ -2969,7 +2969,7 @@
         <w:t xml:space="preserve"> </w:t>
       </w:r>
       <w:r>
-        <w:t xml:space="preserve">= 0.2 ± 1.1%;</w:t>
+        <w:t xml:space="preserve">= 0.22 ± 4.35%;</w:t>
       </w:r>
       <w:r>
         <w:t xml:space="preserve"> </w:t>
@@ -3051,7 +3051,7 @@
         <w:t xml:space="preserve"> </w:t>
       </w:r>
       <w:r>
-        <w:t xml:space="preserve">= 0.52 ± 1.12%), but a significant</w:t>
+        <w:t xml:space="preserve">= 0.53 ± 2.02%), but a significant</w:t>
       </w:r>
       <w:r>
         <w:t xml:space="preserve"> </w:t>
@@ -3136,7 +3136,7 @@
         <w:t xml:space="preserve"> </w:t>
       </w:r>
       <w:r>
-        <w:t xml:space="preserve">= 4.17 ± 3.71%. Simple main effects analysis showed a significant effect of predictiveness in group Certain,</w:t>
+        <w:t xml:space="preserve">= 4.7 ± 3.67%. Simple main effects analysis showed a significant effect of predictiveness in group Certain,</w:t>
       </w:r>
       <w:r>
         <w:t xml:space="preserve"> </w:t>
@@ -3212,7 +3212,7 @@
         <w:t xml:space="preserve"> </w:t>
       </w:r>
       <w:r>
-        <w:t xml:space="preserve">= 6.31 ± 4.82%, but not in group Uncertain,</w:t>
+        <w:t xml:space="preserve">= 5.95 ± 1.39%, but not in group Uncertain,</w:t>
       </w:r>
       <w:r>
         <w:t xml:space="preserve"> </w:t>
@@ -3288,7 +3288,7 @@
         <w:t xml:space="preserve"> </w:t>
       </w:r>
       <w:r>
-        <w:t xml:space="preserve">= 0.28 ± 1.95%. These analyses suggest that group Certain were more accurate at remembering predictive than non-predictive cues, whereas group Uncertain did not show this difference.</w:t>
+        <w:t xml:space="preserve">= 0.28 ± 0.85%. These analyses suggest that group Certain were more accurate at remembering predictive than non-predictive cues, whereas group Uncertain did not show this difference.</w:t>
       </w:r>
     </w:p>
     <w:p>
@@ -3480,7 +3480,7 @@
         <w:t xml:space="preserve"> </w:t>
       </w:r>
       <w:r>
-        <w:t xml:space="preserve">= 0.26 ± 0.98%, nor of</w:t>
+        <w:t xml:space="preserve">= 0.25 ± 0.75%, nor of</w:t>
       </w:r>
       <w:r>
         <w:t xml:space="preserve"> </w:t>
@@ -3559,7 +3559,7 @@
         <w:t xml:space="preserve"> </w:t>
       </w:r>
       <w:r>
-        <w:t xml:space="preserve">= 0.75 ± 1.16%, but there was a significant</w:t>
+        <w:t xml:space="preserve">= 0.76 ± 2.07%, but there was a significant</w:t>
       </w:r>
       <w:r>
         <w:t xml:space="preserve"> </w:t>
@@ -3644,7 +3644,7 @@
         <w:t xml:space="preserve"> </w:t>
       </w:r>
       <w:r>
-        <w:t xml:space="preserve">= 6.36 ± 11.21%. Simple main effects showed a significant effect of</w:t>
+        <w:t xml:space="preserve">= 5.94 ± 2.87%. Simple main effects showed a significant effect of</w:t>
       </w:r>
       <w:r>
         <w:t xml:space="preserve"> </w:t>
@@ -3721,7 +3721,19 @@
         <w:t xml:space="preserve"> </w:t>
       </w:r>
       <w:r>
-        <w:t xml:space="preserve">= 0.163, but not in group Uncertain,</w:t>
+        <w:t xml:space="preserve">= 0.163, BF</w:t>
+      </w:r>
+      <w:r>
+        <w:rPr>
+          <w:vertAlign w:val="subscript"/>
+        </w:rPr>
+        <w:t xml:space="preserve">10</w:t>
+      </w:r>
+      <w:r>
+        <w:t xml:space="preserve"> </w:t>
+      </w:r>
+      <w:r>
+        <w:t xml:space="preserve">= 8.11 ± 1.4%, but not in group Uncertain,</w:t>
       </w:r>
       <w:r>
         <w:t xml:space="preserve"> </w:t>
@@ -3782,7 +3794,19 @@
         <w:t xml:space="preserve"> </w:t>
       </w:r>
       <w:r>
-        <w:t xml:space="preserve">= 0.008. Again, memory score analysis suggests there was better memory for predictive cues than for non-predictive cues in group Certain, whereas this difference was not present in group Uncertain. The lack of a main effect of the group suggest that overall memory was similar in both groups.</w:t>
+        <w:t xml:space="preserve">= 0.008, BF</w:t>
+      </w:r>
+      <w:r>
+        <w:rPr>
+          <w:vertAlign w:val="subscript"/>
+        </w:rPr>
+        <w:t xml:space="preserve">10</w:t>
+      </w:r>
+      <w:r>
+        <w:t xml:space="preserve"> </w:t>
+      </w:r>
+      <w:r>
+        <w:t xml:space="preserve">= 0.26 ± 1.85%. Again, memory score analysis suggests there was better memory for predictive cues than for non-predictive cues in group Certain, whereas this difference was not present in group Uncertain. The lack of a main effect of the group suggest that overall memory was similar in both groups.</w:t>
       </w:r>
     </w:p>
     <w:bookmarkEnd w:id="65"/>
@@ -5191,7 +5215,7 @@
         <w:t xml:space="preserve"> </w:t>
       </w:r>
       <w:r>
-        <w:t xml:space="preserve">± 0.42%. There was no effect of</w:t>
+        <w:t xml:space="preserve">± 0.47%. There was no effect of</w:t>
       </w:r>
       <w:r>
         <w:t xml:space="preserve"> </w:t>
@@ -5273,7 +5297,7 @@
         <w:t xml:space="preserve"> </w:t>
       </w:r>
       <w:r>
-        <w:t xml:space="preserve">= 0.05 ± 0.64%, and no interaction effect,</w:t>
+        <w:t xml:space="preserve">= 0.05 ± 0.55%, and no interaction effect,</w:t>
       </w:r>
       <w:r>
         <w:t xml:space="preserve"> </w:t>
@@ -5342,7 +5366,7 @@
         <w:t xml:space="preserve"> </w:t>
       </w:r>
       <w:r>
-        <w:t xml:space="preserve">= 0.02 ± 2.87%.</w:t>
+        <w:t xml:space="preserve">= 0.02 ± 2.75%.</w:t>
       </w:r>
     </w:p>
     <w:p>
@@ -5464,7 +5488,7 @@
         <w:t xml:space="preserve"> </w:t>
       </w:r>
       <w:r>
-        <w:t xml:space="preserve">= 0.76 ± 2.61%, but there was a significant effect of</w:t>
+        <w:t xml:space="preserve">= 0.74 ± 0.99%, but there was a significant effect of</w:t>
       </w:r>
       <w:r>
         <w:t xml:space="preserve"> </w:t>
@@ -5558,7 +5582,7 @@
         <w:t xml:space="preserve"> </w:t>
       </w:r>
       <w:r>
-        <w:t xml:space="preserve">± 0.36%, and a significant</w:t>
+        <w:t xml:space="preserve">± 0.34%, and a significant</w:t>
       </w:r>
       <w:r>
         <w:t xml:space="preserve"> </w:t>
@@ -5643,7 +5667,7 @@
         <w:t xml:space="preserve"> </w:t>
       </w:r>
       <w:r>
-        <w:t xml:space="preserve">= 166104.36 ± 1.67%. Simple main effects showed a significant effect of condition on blocks 7 to 10,</w:t>
+        <w:t xml:space="preserve">= 160633.81 ± 1.52%. Simple main effects showed a significant effect of condition on blocks 7 to 10,</w:t>
       </w:r>
       <w:r>
         <w:t xml:space="preserve"> </w:t>
@@ -5922,7 +5946,7 @@
         <w:t xml:space="preserve"> </w:t>
       </w:r>
       <w:r>
-        <w:t xml:space="preserve">= 9.89 ± 0.86%, and a main effect of</w:t>
+        <w:t xml:space="preserve">= 9.78 ± 0.72%, and a main effect of</w:t>
       </w:r>
       <w:r>
         <w:t xml:space="preserve"> </w:t>
@@ -6004,7 +6028,7 @@
         <w:t xml:space="preserve"> </w:t>
       </w:r>
       <w:r>
-        <w:t xml:space="preserve">= 93844.46 ± 0.74%. The</w:t>
+        <w:t xml:space="preserve">= 96200.63 ± 1.11%. The</w:t>
       </w:r>
       <w:r>
         <w:t xml:space="preserve"> </w:t>
@@ -6089,7 +6113,7 @@
         <w:t xml:space="preserve"> </w:t>
       </w:r>
       <w:r>
-        <w:t xml:space="preserve">= 0.35 ± 1.78%. These results indicate that all groups were more accurate at recognising predictive cues than non-predictive cues and that overall accuracy was higher in group Uncertain compared to the other two groups. This interpretation of the main effect of group was confirmed by Bonferroni corrected pairwise comparisons, which revealed a significant difference between the overall accuracy (average of P and NP cues) in group Uncertain compared to the overall accuracy in groups Certain Long and Certain Short,</w:t>
+        <w:t xml:space="preserve">= 0.34 ± 2.04%. These results indicate that all groups were more accurate at recognising predictive cues than non-predictive cues and that overall accuracy was higher in group Uncertain compared to the other two groups. This interpretation of the main effect of group was confirmed by Bonferroni corrected pairwise comparisons, which revealed a significant difference between the overall accuracy (average of P and NP cues) in group Uncertain compared to the overall accuracy in groups Certain Long and Certain Short,</w:t>
       </w:r>
       <w:r>
         <w:t xml:space="preserve"> </w:t>
@@ -6392,7 +6416,7 @@
         <w:t xml:space="preserve"> </w:t>
       </w:r>
       <w:r>
-        <w:t xml:space="preserve">= 0.2 ± 5.53%, and</w:t>
+        <w:t xml:space="preserve">= 0.19 ± 1.96%, and</w:t>
       </w:r>
       <w:r>
         <w:t xml:space="preserve"> </w:t>
@@ -6559,7 +6583,7 @@
         <w:t xml:space="preserve"> </w:t>
       </w:r>
       <w:r>
-        <w:t xml:space="preserve">= 0.2 ± 5.53%. However, is worth noting that the Bayesian analysis indicated moderate evidence in favour of the null hypothesis for this interaction. Bonferroni corrected pairwise comparisons on the main effect of</w:t>
+        <w:t xml:space="preserve">= 0.19 ± 1.96%. However, is worth noting that the Bayesian analysis indicated moderate evidence in favour of the null hypothesis for this interaction. Bonferroni corrected pairwise comparisons on the main effect of</w:t>
       </w:r>
       <w:r>
         <w:t xml:space="preserve"> </w:t>
@@ -6749,7 +6773,7 @@
         <w:t xml:space="preserve"> </w:t>
       </w:r>
       <w:r>
-        <w:t xml:space="preserve">= 4951.07 ± 1.87%, and for group Certain Short,</w:t>
+        <w:t xml:space="preserve">= 4831.89 ± 0.97%, and for group Certain Short,</w:t>
       </w:r>
       <w:r>
         <w:t xml:space="preserve"> </w:t>
@@ -6825,7 +6849,7 @@
         <w:t xml:space="preserve"> </w:t>
       </w:r>
       <w:r>
-        <w:t xml:space="preserve">= 802.97 ± 1.22%, but not for group Uncertain,</w:t>
+        <w:t xml:space="preserve">= 798.06 ± 0.95%, but not for group Uncertain,</w:t>
       </w:r>
       <w:r>
         <w:t xml:space="preserve"> </w:t>
@@ -6901,7 +6925,7 @@
         <w:t xml:space="preserve"> </w:t>
       </w:r>
       <w:r>
-        <w:t xml:space="preserve">= 1.33 ± 0.93%. It is also important to note that when the simple main effect of</w:t>
+        <w:t xml:space="preserve">= 1.32 ± 0.97%. It is also important to note that when the simple main effect of</w:t>
       </w:r>
       <w:r>
         <w:t xml:space="preserve"> </w:t>
@@ -10189,6 +10213,3754 @@
     </w:p>
     <w:bookmarkEnd w:id="171"/>
     <w:bookmarkEnd w:id="172"/>
+    <w:bookmarkStart w:id="191" w:name="appendix-ii"/>
+    <w:p>
+      <w:pPr>
+        <w:pStyle w:val="Heading1"/>
+      </w:pPr>
+      <w:r>
+        <w:t xml:space="preserve">Appendix II</w:t>
+      </w:r>
+    </w:p>
+    <w:bookmarkStart w:id="181" w:name="experiment-1-1"/>
+    <w:p>
+      <w:pPr>
+        <w:pStyle w:val="Heading2"/>
+      </w:pPr>
+      <w:r>
+        <w:t xml:space="preserve">Experiment 1</w:t>
+      </w:r>
+    </w:p>
+    <w:p>
+      <w:pPr>
+        <w:pStyle w:val="FirstParagraph"/>
+      </w:pPr>
+      <w:hyperlink w:anchor="fig-acctestExp1_cong">
+        <w:r>
+          <w:rPr>
+            <w:rStyle w:val="Hyperlink"/>
+          </w:rPr>
+          <w:t xml:space="preserve">Figure 11</w:t>
+        </w:r>
+      </w:hyperlink>
+      <w:r>
+        <w:t xml:space="preserve"> </w:t>
+      </w:r>
+      <w:r>
+        <w:t xml:space="preserve">shows the accuracy results from the recognition memory test of Experiment 1. In group Certain, accuracy for non-predictive cues was lower than for the predictive cues in the Certain group. This difference was bigger for the incongruent trials than the congruent ones. However, this differences were not evident in group Uncertain, in which, accuracy was similar in all trial types. The overall accuracy was similar in both groups.</w:t>
+      </w:r>
+    </w:p>
+    <w:p>
+      <w:pPr>
+        <w:pStyle w:val="SourceCode"/>
+      </w:pPr>
+      <w:r>
+        <w:rPr>
+          <w:rStyle w:val="VerbatimChar"/>
+        </w:rPr>
+        <w:t xml:space="preserve">Coordinate system already present. Adding new coordinate system, which will</w:t>
+      </w:r>
+      <w:r>
+        <w:br/>
+      </w:r>
+      <w:r>
+        <w:rPr>
+          <w:rStyle w:val="VerbatimChar"/>
+        </w:rPr>
+        <w:t xml:space="preserve">replace the existing one.</w:t>
+      </w:r>
+    </w:p>
+    <w:bookmarkStart w:id="176" w:name="fig-acctestExp1_cong"/>
+    <w:p>
+      <w:pPr>
+        <w:pStyle w:val="FigureTitle"/>
+      </w:pPr>
+      <w:r>
+        <w:t xml:space="preserve">Figure 11</w:t>
+      </w:r>
+    </w:p>
+    <w:p>
+      <w:pPr>
+        <w:pStyle w:val="Caption"/>
+      </w:pPr>
+      <w:r>
+        <w:t xml:space="preserve">Accuracy on the test phase of Experiment 1.</w:t>
+      </w:r>
+    </w:p>
+    <w:p>
+      <w:pPr>
+        <w:pStyle w:val="FigureWithNote"/>
+      </w:pPr>
+      <w:r>
+        <w:drawing>
+          <wp:inline>
+            <wp:extent cx="5943600" cy="3657600"/>
+            <wp:effectExtent b="0" l="0" r="0" t="0"/>
+            <wp:docPr descr="" title="" id="174" name="Picture"/>
+            <a:graphic>
+              <a:graphicData uri="http://schemas.openxmlformats.org/drawingml/2006/picture">
+                <pic:pic>
+                  <pic:nvPicPr>
+                    <pic:cNvPr descr="UNM_draft_v3_files/figure-docx/fig-acctestExp1_cong-1.png" id="175" name="Picture"/>
+                    <pic:cNvPicPr>
+                      <a:picLocks noChangeArrowheads="1" noChangeAspect="1"/>
+                    </pic:cNvPicPr>
+                  </pic:nvPicPr>
+                  <pic:blipFill>
+                    <a:blip r:embed="rId173"/>
+                    <a:stretch>
+                      <a:fillRect/>
+                    </a:stretch>
+                  </pic:blipFill>
+                  <pic:spPr bwMode="auto">
+                    <a:xfrm>
+                      <a:off x="0" y="0"/>
+                      <a:ext cx="5943600" cy="3657600"/>
+                    </a:xfrm>
+                    <a:prstGeom prst="rect">
+                      <a:avLst/>
+                    </a:prstGeom>
+                    <a:noFill/>
+                    <a:ln w="9525">
+                      <a:noFill/>
+                      <a:headEnd/>
+                      <a:tailEnd/>
+                    </a:ln>
+                  </pic:spPr>
+                </pic:pic>
+              </a:graphicData>
+            </a:graphic>
+          </wp:inline>
+        </w:drawing>
+      </w:r>
+    </w:p>
+    <w:bookmarkEnd w:id="176"/>
+    <w:p>
+      <w:pPr>
+        <w:pStyle w:val="FigureNote"/>
+      </w:pPr>
+      <w:r>
+        <w:rPr>
+          <w:iCs/>
+          <w:i/>
+        </w:rPr>
+        <w:t xml:space="preserve">Note</w:t>
+      </w:r>
+      <w:r>
+        <w:t xml:space="preserve">. Mean accuracy (±SEM) during the test phase of Experiment 1, for groups trained with certain and uncertain contingencies.</w:t>
+      </w:r>
+    </w:p>
+    <w:p>
+      <w:pPr>
+        <w:pStyle w:val="BodyText"/>
+      </w:pPr>
+      <w:r>
+        <w:t xml:space="preserve">A mixed model ANOVA including the between-subjects factor</w:t>
+      </w:r>
+      <w:r>
+        <w:t xml:space="preserve"> </w:t>
+      </w:r>
+      <w:r>
+        <w:rPr>
+          <w:iCs/>
+          <w:i/>
+        </w:rPr>
+        <w:t xml:space="preserve">group</w:t>
+      </w:r>
+      <w:r>
+        <w:t xml:space="preserve"> </w:t>
+      </w:r>
+      <w:r>
+        <w:t xml:space="preserve">(Certain vs Uncertain) and the within-subjects factors</w:t>
+      </w:r>
+      <w:r>
+        <w:t xml:space="preserve"> </w:t>
+      </w:r>
+      <w:r>
+        <w:rPr>
+          <w:iCs/>
+          <w:i/>
+        </w:rPr>
+        <w:t xml:space="preserve">predictiveness</w:t>
+      </w:r>
+      <w:r>
+        <w:t xml:space="preserve"> </w:t>
+      </w:r>
+      <w:r>
+        <w:t xml:space="preserve">(predictive vs non-predictive) and</w:t>
+      </w:r>
+      <w:r>
+        <w:t xml:space="preserve"> </w:t>
+      </w:r>
+      <w:r>
+        <w:rPr>
+          <w:iCs/>
+          <w:i/>
+        </w:rPr>
+        <w:t xml:space="preserve">congruence</w:t>
+      </w:r>
+      <w:r>
+        <w:t xml:space="preserve"> </w:t>
+      </w:r>
+      <w:r>
+        <w:t xml:space="preserve">(congruent vs incongruent) was performed. This analysis found only a significant effect of the</w:t>
+      </w:r>
+      <w:r>
+        <w:t xml:space="preserve"> </w:t>
+      </w:r>
+      <w:r>
+        <w:rPr>
+          <w:iCs/>
+          <w:i/>
+        </w:rPr>
+        <w:t xml:space="preserve">group x predictiveness</w:t>
+      </w:r>
+      <w:r>
+        <w:t xml:space="preserve"> </w:t>
+      </w:r>
+      <w:r>
+        <w:t xml:space="preserve">interaction,</w:t>
+      </w:r>
+      <w:r>
+        <w:t xml:space="preserve"> </w:t>
+      </w:r>
+      <w:r>
+        <w:rPr>
+          <w:iCs/>
+          <w:i/>
+        </w:rPr>
+        <w:t xml:space="preserve">F</w:t>
+      </w:r>
+      <w:r>
+        <w:t xml:space="preserve">(1, 92) = 5.16,</w:t>
+      </w:r>
+      <w:r>
+        <w:t xml:space="preserve"> </w:t>
+      </w:r>
+      <w:r>
+        <w:rPr>
+          <w:iCs/>
+          <w:i/>
+        </w:rPr>
+        <w:t xml:space="preserve">p</w:t>
+      </w:r>
+      <w:r>
+        <w:t xml:space="preserve"> </w:t>
+      </w:r>
+      <w:r>
+        <w:t xml:space="preserve">= .025,</w:t>
+      </w:r>
+      <w:r>
+        <w:t xml:space="preserve"> </w:t>
+      </w:r>
+      <m:oMath>
+        <m:sSubSup>
+          <m:e>
+            <m:r>
+              <m:t>η</m:t>
+            </m:r>
+          </m:e>
+          <m:sub>
+            <m:r>
+              <m:t>p</m:t>
+            </m:r>
+          </m:sub>
+          <m:sup>
+            <m:r>
+              <m:t>2</m:t>
+            </m:r>
+          </m:sup>
+        </m:sSubSup>
+      </m:oMath>
+      <w:r>
+        <w:t xml:space="preserve"> </w:t>
+      </w:r>
+      <w:r>
+        <w:t xml:space="preserve">= .05, BF</w:t>
+      </w:r>
+      <w:r>
+        <w:rPr>
+          <w:vertAlign w:val="subscript"/>
+        </w:rPr>
+        <w:t xml:space="preserve">10</w:t>
+      </w:r>
+      <w:r>
+        <w:t xml:space="preserve"> </w:t>
+      </w:r>
+      <w:r>
+        <w:t xml:space="preserve">= 3.27 ± 2.82%; but no other significant differences,</w:t>
+      </w:r>
+      <w:r>
+        <w:t xml:space="preserve"> </w:t>
+      </w:r>
+      <w:r>
+        <w:rPr>
+          <w:iCs/>
+          <w:i/>
+        </w:rPr>
+        <w:t xml:space="preserve">group</w:t>
+      </w:r>
+      <w:r>
+        <w:t xml:space="preserve">:</w:t>
+      </w:r>
+      <w:r>
+        <w:t xml:space="preserve"> </w:t>
+      </w:r>
+      <w:r>
+        <w:rPr>
+          <w:iCs/>
+          <w:i/>
+        </w:rPr>
+        <w:t xml:space="preserve">F</w:t>
+      </w:r>
+      <w:r>
+        <w:t xml:space="preserve">(1, 92) = 0.03,</w:t>
+      </w:r>
+      <w:r>
+        <w:t xml:space="preserve"> </w:t>
+      </w:r>
+      <w:r>
+        <w:rPr>
+          <w:iCs/>
+          <w:i/>
+        </w:rPr>
+        <w:t xml:space="preserve">p</w:t>
+      </w:r>
+      <w:r>
+        <w:t xml:space="preserve"> </w:t>
+      </w:r>
+      <w:r>
+        <w:t xml:space="preserve">= .862,</w:t>
+      </w:r>
+      <w:r>
+        <w:t xml:space="preserve"> </w:t>
+      </w:r>
+      <m:oMath>
+        <m:sSubSup>
+          <m:e>
+            <m:r>
+              <m:t>η</m:t>
+            </m:r>
+          </m:e>
+          <m:sub>
+            <m:r>
+              <m:t>p</m:t>
+            </m:r>
+          </m:sub>
+          <m:sup>
+            <m:r>
+              <m:t>2</m:t>
+            </m:r>
+          </m:sup>
+        </m:sSubSup>
+      </m:oMath>
+      <w:r>
+        <w:t xml:space="preserve"> </w:t>
+      </w:r>
+      <w:r>
+        <w:t xml:space="preserve">&lt; .01, BF</w:t>
+      </w:r>
+      <w:r>
+        <w:rPr>
+          <w:vertAlign w:val="subscript"/>
+        </w:rPr>
+        <w:t xml:space="preserve">10</w:t>
+      </w:r>
+      <w:r>
+        <w:t xml:space="preserve"> </w:t>
+      </w:r>
+      <w:r>
+        <w:t xml:space="preserve">= 0.17 ± 0.7%;</w:t>
+      </w:r>
+      <w:r>
+        <w:t xml:space="preserve"> </w:t>
+      </w:r>
+      <w:r>
+        <w:rPr>
+          <w:iCs/>
+          <w:i/>
+        </w:rPr>
+        <w:t xml:space="preserve">predictiveness</w:t>
+      </w:r>
+      <w:r>
+        <w:t xml:space="preserve">:</w:t>
+      </w:r>
+      <w:r>
+        <w:t xml:space="preserve"> </w:t>
+      </w:r>
+      <w:r>
+        <w:rPr>
+          <w:iCs/>
+          <w:i/>
+        </w:rPr>
+        <w:t xml:space="preserve">F</w:t>
+      </w:r>
+      <w:r>
+        <w:t xml:space="preserve">(1, 92) = 3.23,</w:t>
+      </w:r>
+      <w:r>
+        <w:t xml:space="preserve"> </w:t>
+      </w:r>
+      <w:r>
+        <w:rPr>
+          <w:iCs/>
+          <w:i/>
+        </w:rPr>
+        <w:t xml:space="preserve">p</w:t>
+      </w:r>
+      <w:r>
+        <w:t xml:space="preserve"> </w:t>
+      </w:r>
+      <w:r>
+        <w:t xml:space="preserve">= .075,</w:t>
+      </w:r>
+      <w:r>
+        <w:t xml:space="preserve"> </w:t>
+      </w:r>
+      <m:oMath>
+        <m:sSubSup>
+          <m:e>
+            <m:r>
+              <m:t>η</m:t>
+            </m:r>
+          </m:e>
+          <m:sub>
+            <m:r>
+              <m:t>p</m:t>
+            </m:r>
+          </m:sub>
+          <m:sup>
+            <m:r>
+              <m:t>2</m:t>
+            </m:r>
+          </m:sup>
+        </m:sSubSup>
+      </m:oMath>
+      <w:r>
+        <w:t xml:space="preserve"> </w:t>
+      </w:r>
+      <w:r>
+        <w:t xml:space="preserve">= .03, BF</w:t>
+      </w:r>
+      <w:r>
+        <w:rPr>
+          <w:vertAlign w:val="subscript"/>
+        </w:rPr>
+        <w:t xml:space="preserve">10</w:t>
+      </w:r>
+      <w:r>
+        <w:t xml:space="preserve"> </w:t>
+      </w:r>
+      <w:r>
+        <w:t xml:space="preserve">= 0.73 ± 5.08%;</w:t>
+      </w:r>
+      <w:r>
+        <w:t xml:space="preserve"> </w:t>
+      </w:r>
+      <w:r>
+        <w:rPr>
+          <w:iCs/>
+          <w:i/>
+        </w:rPr>
+        <w:t xml:space="preserve">congruence</w:t>
+      </w:r>
+      <w:r>
+        <w:t xml:space="preserve">:</w:t>
+      </w:r>
+      <w:r>
+        <w:t xml:space="preserve"> </w:t>
+      </w:r>
+      <w:r>
+        <w:rPr>
+          <w:iCs/>
+          <w:i/>
+        </w:rPr>
+        <w:t xml:space="preserve">F</w:t>
+      </w:r>
+      <w:r>
+        <w:t xml:space="preserve">(1, 92) = 0.00,</w:t>
+      </w:r>
+      <w:r>
+        <w:t xml:space="preserve"> </w:t>
+      </w:r>
+      <w:r>
+        <w:rPr>
+          <w:iCs/>
+          <w:i/>
+        </w:rPr>
+        <w:t xml:space="preserve">p</w:t>
+      </w:r>
+      <w:r>
+        <w:t xml:space="preserve"> </w:t>
+      </w:r>
+      <w:r>
+        <w:t xml:space="preserve">= .967,</w:t>
+      </w:r>
+      <w:r>
+        <w:t xml:space="preserve"> </w:t>
+      </w:r>
+      <m:oMath>
+        <m:sSubSup>
+          <m:e>
+            <m:r>
+              <m:t>η</m:t>
+            </m:r>
+          </m:e>
+          <m:sub>
+            <m:r>
+              <m:t>p</m:t>
+            </m:r>
+          </m:sub>
+          <m:sup>
+            <m:r>
+              <m:t>2</m:t>
+            </m:r>
+          </m:sup>
+        </m:sSubSup>
+      </m:oMath>
+      <w:r>
+        <w:t xml:space="preserve"> </w:t>
+      </w:r>
+      <w:r>
+        <w:t xml:space="preserve">&lt; .01, BF</w:t>
+      </w:r>
+      <w:r>
+        <w:rPr>
+          <w:vertAlign w:val="subscript"/>
+        </w:rPr>
+        <w:t xml:space="preserve">10</w:t>
+      </w:r>
+      <w:r>
+        <w:t xml:space="preserve"> </w:t>
+      </w:r>
+      <w:r>
+        <w:t xml:space="preserve">= 0.11 ± 1.51%;</w:t>
+      </w:r>
+      <w:r>
+        <w:t xml:space="preserve"> </w:t>
+      </w:r>
+      <w:r>
+        <w:rPr>
+          <w:iCs/>
+          <w:i/>
+        </w:rPr>
+        <w:t xml:space="preserve">predictiveness x congruence</w:t>
+      </w:r>
+      <w:r>
+        <w:t xml:space="preserve">:</w:t>
+      </w:r>
+      <w:r>
+        <w:t xml:space="preserve"> </w:t>
+      </w:r>
+      <w:r>
+        <w:rPr>
+          <w:iCs/>
+          <w:i/>
+        </w:rPr>
+        <w:t xml:space="preserve">F</w:t>
+      </w:r>
+      <w:r>
+        <w:t xml:space="preserve">(1, 92) = 0.04,</w:t>
+      </w:r>
+      <w:r>
+        <w:t xml:space="preserve"> </w:t>
+      </w:r>
+      <w:r>
+        <w:rPr>
+          <w:iCs/>
+          <w:i/>
+        </w:rPr>
+        <w:t xml:space="preserve">p</w:t>
+      </w:r>
+      <w:r>
+        <w:t xml:space="preserve"> </w:t>
+      </w:r>
+      <w:r>
+        <w:t xml:space="preserve">= .852,</w:t>
+      </w:r>
+      <w:r>
+        <w:t xml:space="preserve"> </w:t>
+      </w:r>
+      <m:oMath>
+        <m:sSubSup>
+          <m:e>
+            <m:r>
+              <m:t>η</m:t>
+            </m:r>
+          </m:e>
+          <m:sub>
+            <m:r>
+              <m:t>p</m:t>
+            </m:r>
+          </m:sub>
+          <m:sup>
+            <m:r>
+              <m:t>2</m:t>
+            </m:r>
+          </m:sup>
+        </m:sSubSup>
+      </m:oMath>
+      <w:r>
+        <w:t xml:space="preserve"> </w:t>
+      </w:r>
+      <w:r>
+        <w:t xml:space="preserve">&lt; .01, BF</w:t>
+      </w:r>
+      <w:r>
+        <w:rPr>
+          <w:vertAlign w:val="subscript"/>
+        </w:rPr>
+        <w:t xml:space="preserve">10</w:t>
+      </w:r>
+      <w:r>
+        <w:t xml:space="preserve"> </w:t>
+      </w:r>
+      <w:r>
+        <w:t xml:space="preserve">= 0.17 ± 5.72%;</w:t>
+      </w:r>
+      <w:r>
+        <w:t xml:space="preserve"> </w:t>
+      </w:r>
+      <w:r>
+        <w:rPr>
+          <w:iCs/>
+          <w:i/>
+        </w:rPr>
+        <w:t xml:space="preserve">group x congruence</w:t>
+      </w:r>
+      <w:r>
+        <w:t xml:space="preserve">:</w:t>
+      </w:r>
+      <w:r>
+        <w:t xml:space="preserve"> </w:t>
+      </w:r>
+      <w:r>
+        <w:rPr>
+          <w:iCs/>
+          <w:i/>
+        </w:rPr>
+        <w:t xml:space="preserve">F</w:t>
+      </w:r>
+      <w:r>
+        <w:t xml:space="preserve">(1, 92) = 0.07,</w:t>
+      </w:r>
+      <w:r>
+        <w:t xml:space="preserve"> </w:t>
+      </w:r>
+      <w:r>
+        <w:rPr>
+          <w:iCs/>
+          <w:i/>
+        </w:rPr>
+        <w:t xml:space="preserve">p</w:t>
+      </w:r>
+      <w:r>
+        <w:t xml:space="preserve"> </w:t>
+      </w:r>
+      <w:r>
+        <w:t xml:space="preserve">= .799,</w:t>
+      </w:r>
+      <w:r>
+        <w:t xml:space="preserve"> </w:t>
+      </w:r>
+      <m:oMath>
+        <m:sSubSup>
+          <m:e>
+            <m:r>
+              <m:t>η</m:t>
+            </m:r>
+          </m:e>
+          <m:sub>
+            <m:r>
+              <m:t>p</m:t>
+            </m:r>
+          </m:sub>
+          <m:sup>
+            <m:r>
+              <m:t>2</m:t>
+            </m:r>
+          </m:sup>
+        </m:sSubSup>
+      </m:oMath>
+      <w:r>
+        <w:t xml:space="preserve"> </w:t>
+      </w:r>
+      <w:r>
+        <w:t xml:space="preserve">&lt; .01, BF</w:t>
+      </w:r>
+      <w:r>
+        <w:rPr>
+          <w:vertAlign w:val="subscript"/>
+        </w:rPr>
+        <w:t xml:space="preserve">10</w:t>
+      </w:r>
+      <w:r>
+        <w:t xml:space="preserve"> </w:t>
+      </w:r>
+      <w:r>
+        <w:t xml:space="preserve">= 0.15 ± 2.7%;</w:t>
+      </w:r>
+      <w:r>
+        <w:t xml:space="preserve"> </w:t>
+      </w:r>
+      <w:r>
+        <w:rPr>
+          <w:iCs/>
+          <w:i/>
+        </w:rPr>
+        <w:t xml:space="preserve">group x predictiveness x congruence</w:t>
+      </w:r>
+      <w:r>
+        <w:t xml:space="preserve">:</w:t>
+      </w:r>
+      <w:r>
+        <w:t xml:space="preserve"> </w:t>
+      </w:r>
+      <w:r>
+        <w:rPr>
+          <w:iCs/>
+          <w:i/>
+        </w:rPr>
+        <w:t xml:space="preserve">F</w:t>
+      </w:r>
+      <w:r>
+        <w:t xml:space="preserve">(1, 92) = 3.47,</w:t>
+      </w:r>
+      <w:r>
+        <w:t xml:space="preserve"> </w:t>
+      </w:r>
+      <w:r>
+        <w:rPr>
+          <w:iCs/>
+          <w:i/>
+        </w:rPr>
+        <w:t xml:space="preserve">p</w:t>
+      </w:r>
+      <w:r>
+        <w:t xml:space="preserve"> </w:t>
+      </w:r>
+      <w:r>
+        <w:t xml:space="preserve">= .066,</w:t>
+      </w:r>
+      <w:r>
+        <w:t xml:space="preserve"> </w:t>
+      </w:r>
+      <m:oMath>
+        <m:sSubSup>
+          <m:e>
+            <m:r>
+              <m:t>η</m:t>
+            </m:r>
+          </m:e>
+          <m:sub>
+            <m:r>
+              <m:t>p</m:t>
+            </m:r>
+          </m:sub>
+          <m:sup>
+            <m:r>
+              <m:t>2</m:t>
+            </m:r>
+          </m:sup>
+        </m:sSubSup>
+      </m:oMath>
+      <w:r>
+        <w:t xml:space="preserve"> </w:t>
+      </w:r>
+      <w:r>
+        <w:t xml:space="preserve">= .04, BF</w:t>
+      </w:r>
+      <w:r>
+        <w:rPr>
+          <w:vertAlign w:val="subscript"/>
+        </w:rPr>
+        <w:t xml:space="preserve">10</w:t>
+      </w:r>
+      <w:r>
+        <w:t xml:space="preserve"> </w:t>
+      </w:r>
+      <w:r>
+        <w:t xml:space="preserve">= 1.09 ± 6.34%. Simple main effects analysis showed a significant effect of predictiveness in group Certain,</w:t>
+      </w:r>
+      <w:r>
+        <w:t xml:space="preserve"> </w:t>
+      </w:r>
+      <w:r>
+        <w:rPr>
+          <w:iCs/>
+          <w:i/>
+        </w:rPr>
+        <w:t xml:space="preserve">F</w:t>
+      </w:r>
+      <w:r>
+        <w:t xml:space="preserve"> </w:t>
+      </w:r>
+      <w:r>
+        <w:t xml:space="preserve">(1, 45) = 6.537,</w:t>
+      </w:r>
+      <w:r>
+        <w:t xml:space="preserve"> </w:t>
+      </w:r>
+      <w:r>
+        <w:rPr>
+          <w:iCs/>
+          <w:i/>
+        </w:rPr>
+        <w:t xml:space="preserve">p</w:t>
+      </w:r>
+      <w:r>
+        <w:t xml:space="preserve"> </w:t>
+      </w:r>
+      <w:r>
+        <w:t xml:space="preserve">= 0.028,</w:t>
+      </w:r>
+      <w:r>
+        <w:t xml:space="preserve"> </w:t>
+      </w:r>
+      <w:r>
+        <w:rPr>
+          <w:iCs/>
+          <w:i/>
+        </w:rPr>
+        <w:t xml:space="preserve">η</w:t>
+      </w:r>
+      <w:r>
+        <w:rPr>
+          <w:vertAlign w:val="subscript"/>
+          <w:iCs/>
+          <w:i/>
+        </w:rPr>
+        <w:t xml:space="preserve">p</w:t>
+      </w:r>
+      <w:r>
+        <w:rPr>
+          <w:vertAlign w:val="superscript"/>
+          <w:iCs/>
+          <w:i/>
+        </w:rPr>
+        <w:t xml:space="preserve">2</w:t>
+      </w:r>
+      <w:r>
+        <w:t xml:space="preserve"> </w:t>
+      </w:r>
+      <w:r>
+        <w:t xml:space="preserve">= 0.127, BF</w:t>
+      </w:r>
+      <w:r>
+        <w:rPr>
+          <w:vertAlign w:val="subscript"/>
+        </w:rPr>
+        <w:t xml:space="preserve">10</w:t>
+      </w:r>
+      <w:r>
+        <w:t xml:space="preserve"> </w:t>
+      </w:r>
+      <w:r>
+        <w:t xml:space="preserve">= 5.95 ± 1.39%, but not in group Uncertain,</w:t>
+      </w:r>
+      <w:r>
+        <w:t xml:space="preserve"> </w:t>
+      </w:r>
+      <w:r>
+        <w:rPr>
+          <w:iCs/>
+          <w:i/>
+        </w:rPr>
+        <w:t xml:space="preserve">F</w:t>
+      </w:r>
+      <w:r>
+        <w:t xml:space="preserve"> </w:t>
+      </w:r>
+      <w:r>
+        <w:t xml:space="preserve">(1, 47) = 0.636,</w:t>
+      </w:r>
+      <w:r>
+        <w:t xml:space="preserve"> </w:t>
+      </w:r>
+      <w:r>
+        <w:rPr>
+          <w:iCs/>
+          <w:i/>
+        </w:rPr>
+        <w:t xml:space="preserve">p</w:t>
+      </w:r>
+      <w:r>
+        <w:t xml:space="preserve"> </w:t>
+      </w:r>
+      <w:r>
+        <w:t xml:space="preserve">= 0.858,</w:t>
+      </w:r>
+      <w:r>
+        <w:t xml:space="preserve"> </w:t>
+      </w:r>
+      <w:r>
+        <w:rPr>
+          <w:iCs/>
+          <w:i/>
+        </w:rPr>
+        <w:t xml:space="preserve">η</w:t>
+      </w:r>
+      <w:r>
+        <w:rPr>
+          <w:vertAlign w:val="subscript"/>
+          <w:iCs/>
+          <w:i/>
+        </w:rPr>
+        <w:t xml:space="preserve">p</w:t>
+      </w:r>
+      <w:r>
+        <w:rPr>
+          <w:vertAlign w:val="superscript"/>
+          <w:iCs/>
+          <w:i/>
+        </w:rPr>
+        <w:t xml:space="preserve">2</w:t>
+      </w:r>
+      <w:r>
+        <w:t xml:space="preserve"> </w:t>
+      </w:r>
+      <w:r>
+        <w:t xml:space="preserve">= 0.013, BF</w:t>
+      </w:r>
+      <w:r>
+        <w:rPr>
+          <w:vertAlign w:val="subscript"/>
+        </w:rPr>
+        <w:t xml:space="preserve">10</w:t>
+      </w:r>
+      <w:r>
+        <w:t xml:space="preserve"> </w:t>
+      </w:r>
+      <w:r>
+        <w:t xml:space="preserve">= 0.28 ± 0.85%. These analyses suggest that group Certain were more accurate at remembering predictive than non-predictive cues, whereas group Uncertain did not show this difference.</w:t>
+      </w:r>
+    </w:p>
+    <w:p>
+      <w:pPr>
+        <w:pStyle w:val="BodyText"/>
+      </w:pPr>
+      <w:hyperlink w:anchor="fig-testExp1_cong">
+        <w:r>
+          <w:rPr>
+            <w:rStyle w:val="Hyperlink"/>
+          </w:rPr>
+          <w:t xml:space="preserve">Figure 12</w:t>
+        </w:r>
+      </w:hyperlink>
+      <w:r>
+        <w:t xml:space="preserve"> </w:t>
+      </w:r>
+      <w:r>
+        <w:t xml:space="preserve">shows the memory scores for Experiment 1. The memory scores for non-predictive cues was lower than for the predictive cues in the Certain group, with similar scores for congruent and incongruent trials. This difference was not observed in the Uncertain group. Overall, there was no indication of higher memory scores in the Uncertain group relative to the Certain group.</w:t>
+      </w:r>
+    </w:p>
+    <w:bookmarkStart w:id="180" w:name="fig-testExp1_cong"/>
+    <w:p>
+      <w:pPr>
+        <w:pStyle w:val="FigureTitle"/>
+      </w:pPr>
+      <w:r>
+        <w:t xml:space="preserve">Figure 12</w:t>
+      </w:r>
+    </w:p>
+    <w:p>
+      <w:pPr>
+        <w:pStyle w:val="Caption"/>
+      </w:pPr>
+      <w:r>
+        <w:t xml:space="preserve">Memory scores during the Test of Experiment 1.</w:t>
+      </w:r>
+    </w:p>
+    <w:p>
+      <w:pPr>
+        <w:pStyle w:val="FigureWithNote"/>
+      </w:pPr>
+      <w:r>
+        <w:drawing>
+          <wp:inline>
+            <wp:extent cx="5943600" cy="3657600"/>
+            <wp:effectExtent b="0" l="0" r="0" t="0"/>
+            <wp:docPr descr="" title="" id="178" name="Picture"/>
+            <a:graphic>
+              <a:graphicData uri="http://schemas.openxmlformats.org/drawingml/2006/picture">
+                <pic:pic>
+                  <pic:nvPicPr>
+                    <pic:cNvPr descr="UNM_draft_v3_files/figure-docx/fig-testExp1_cong-1.png" id="179" name="Picture"/>
+                    <pic:cNvPicPr>
+                      <a:picLocks noChangeArrowheads="1" noChangeAspect="1"/>
+                    </pic:cNvPicPr>
+                  </pic:nvPicPr>
+                  <pic:blipFill>
+                    <a:blip r:embed="rId177"/>
+                    <a:stretch>
+                      <a:fillRect/>
+                    </a:stretch>
+                  </pic:blipFill>
+                  <pic:spPr bwMode="auto">
+                    <a:xfrm>
+                      <a:off x="0" y="0"/>
+                      <a:ext cx="5943600" cy="3657600"/>
+                    </a:xfrm>
+                    <a:prstGeom prst="rect">
+                      <a:avLst/>
+                    </a:prstGeom>
+                    <a:noFill/>
+                    <a:ln w="9525">
+                      <a:noFill/>
+                      <a:headEnd/>
+                      <a:tailEnd/>
+                    </a:ln>
+                  </pic:spPr>
+                </pic:pic>
+              </a:graphicData>
+            </a:graphic>
+          </wp:inline>
+        </w:drawing>
+      </w:r>
+    </w:p>
+    <w:bookmarkEnd w:id="180"/>
+    <w:p>
+      <w:pPr>
+        <w:pStyle w:val="FigureNote"/>
+      </w:pPr>
+      <w:r>
+        <w:rPr>
+          <w:iCs/>
+          <w:i/>
+        </w:rPr>
+        <w:t xml:space="preserve">Note</w:t>
+      </w:r>
+      <w:r>
+        <w:t xml:space="preserve">. Mean memory scores (±SEM) during the Test phase of Experiment 1 for predictive and non-predictive trials in the Certain and Uncertain groups.</w:t>
+      </w:r>
+    </w:p>
+    <w:p>
+      <w:pPr>
+        <w:pStyle w:val="BodyText"/>
+      </w:pPr>
+      <w:r>
+        <w:t xml:space="preserve">A mixed model ANOVA found a significant effect of</w:t>
+      </w:r>
+      <w:r>
+        <w:t xml:space="preserve"> </w:t>
+      </w:r>
+      <w:r>
+        <w:rPr>
+          <w:iCs/>
+          <w:i/>
+        </w:rPr>
+        <w:t xml:space="preserve">predictiveness</w:t>
+      </w:r>
+      <w:r>
+        <w:t xml:space="preserve">,</w:t>
+      </w:r>
+      <w:r>
+        <w:t xml:space="preserve"> </w:t>
+      </w:r>
+      <w:r>
+        <w:rPr>
+          <w:iCs/>
+          <w:i/>
+        </w:rPr>
+        <w:t xml:space="preserve">F</w:t>
+      </w:r>
+      <w:r>
+        <w:t xml:space="preserve">(1, 92) = 4.24,</w:t>
+      </w:r>
+      <w:r>
+        <w:t xml:space="preserve"> </w:t>
+      </w:r>
+      <w:r>
+        <w:rPr>
+          <w:iCs/>
+          <w:i/>
+        </w:rPr>
+        <w:t xml:space="preserve">p</w:t>
+      </w:r>
+      <w:r>
+        <w:t xml:space="preserve"> </w:t>
+      </w:r>
+      <w:r>
+        <w:t xml:space="preserve">= .042,</w:t>
+      </w:r>
+      <w:r>
+        <w:t xml:space="preserve"> </w:t>
+      </w:r>
+      <m:oMath>
+        <m:sSubSup>
+          <m:e>
+            <m:r>
+              <m:t>η</m:t>
+            </m:r>
+          </m:e>
+          <m:sub>
+            <m:r>
+              <m:t>p</m:t>
+            </m:r>
+          </m:sub>
+          <m:sup>
+            <m:r>
+              <m:t>2</m:t>
+            </m:r>
+          </m:sup>
+        </m:sSubSup>
+      </m:oMath>
+      <w:r>
+        <w:t xml:space="preserve"> </w:t>
+      </w:r>
+      <w:r>
+        <w:t xml:space="preserve">= .04, BF</w:t>
+      </w:r>
+      <w:r>
+        <w:rPr>
+          <w:vertAlign w:val="subscript"/>
+        </w:rPr>
+        <w:t xml:space="preserve">10</w:t>
+      </w:r>
+      <w:r>
+        <w:t xml:space="preserve"> </w:t>
+      </w:r>
+      <w:r>
+        <w:t xml:space="preserve">= 2.06 ± 0.85%, and a significant</w:t>
+      </w:r>
+      <w:r>
+        <w:t xml:space="preserve"> </w:t>
+      </w:r>
+      <w:r>
+        <w:rPr>
+          <w:iCs/>
+          <w:i/>
+        </w:rPr>
+        <w:t xml:space="preserve">group x predictiveness</w:t>
+      </w:r>
+      <w:r>
+        <w:t xml:space="preserve"> </w:t>
+      </w:r>
+      <w:r>
+        <w:t xml:space="preserve">interaction,</w:t>
+      </w:r>
+      <w:r>
+        <w:t xml:space="preserve"> </w:t>
+      </w:r>
+      <w:r>
+        <w:rPr>
+          <w:iCs/>
+          <w:i/>
+        </w:rPr>
+        <w:t xml:space="preserve">F</w:t>
+      </w:r>
+      <w:r>
+        <w:t xml:space="preserve">(1, 92) = 5.81,</w:t>
+      </w:r>
+      <w:r>
+        <w:t xml:space="preserve"> </w:t>
+      </w:r>
+      <w:r>
+        <w:rPr>
+          <w:iCs/>
+          <w:i/>
+        </w:rPr>
+        <w:t xml:space="preserve">p</w:t>
+      </w:r>
+      <w:r>
+        <w:t xml:space="preserve"> </w:t>
+      </w:r>
+      <w:r>
+        <w:t xml:space="preserve">= .018,</w:t>
+      </w:r>
+      <w:r>
+        <w:t xml:space="preserve"> </w:t>
+      </w:r>
+      <m:oMath>
+        <m:sSubSup>
+          <m:e>
+            <m:r>
+              <m:t>η</m:t>
+            </m:r>
+          </m:e>
+          <m:sub>
+            <m:r>
+              <m:t>p</m:t>
+            </m:r>
+          </m:sub>
+          <m:sup>
+            <m:r>
+              <m:t>2</m:t>
+            </m:r>
+          </m:sup>
+        </m:sSubSup>
+      </m:oMath>
+      <w:r>
+        <w:t xml:space="preserve"> </w:t>
+      </w:r>
+      <w:r>
+        <w:t xml:space="preserve">= .06, BF</w:t>
+      </w:r>
+      <w:r>
+        <w:rPr>
+          <w:vertAlign w:val="subscript"/>
+        </w:rPr>
+        <w:t xml:space="preserve">10</w:t>
+      </w:r>
+      <w:r>
+        <w:t xml:space="preserve"> </w:t>
+      </w:r>
+      <w:r>
+        <w:t xml:space="preserve">= 11.3 ± 2.9%. There were no other significant effects or interactions,</w:t>
+      </w:r>
+      <w:r>
+        <w:t xml:space="preserve"> </w:t>
+      </w:r>
+      <w:r>
+        <w:rPr>
+          <w:iCs/>
+          <w:i/>
+        </w:rPr>
+        <w:t xml:space="preserve">group</w:t>
+      </w:r>
+      <w:r>
+        <w:t xml:space="preserve">:</w:t>
+      </w:r>
+      <w:r>
+        <w:t xml:space="preserve"> </w:t>
+      </w:r>
+      <w:r>
+        <w:rPr>
+          <w:iCs/>
+          <w:i/>
+        </w:rPr>
+        <w:t xml:space="preserve">F</w:t>
+      </w:r>
+      <w:r>
+        <w:t xml:space="preserve">(1, 92) = 0.04,</w:t>
+      </w:r>
+      <w:r>
+        <w:t xml:space="preserve"> </w:t>
+      </w:r>
+      <w:r>
+        <w:rPr>
+          <w:iCs/>
+          <w:i/>
+        </w:rPr>
+        <w:t xml:space="preserve">p</w:t>
+      </w:r>
+      <w:r>
+        <w:t xml:space="preserve"> </w:t>
+      </w:r>
+      <w:r>
+        <w:t xml:space="preserve">= .836,</w:t>
+      </w:r>
+      <w:r>
+        <w:t xml:space="preserve"> </w:t>
+      </w:r>
+      <m:oMath>
+        <m:sSubSup>
+          <m:e>
+            <m:r>
+              <m:t>η</m:t>
+            </m:r>
+          </m:e>
+          <m:sub>
+            <m:r>
+              <m:t>p</m:t>
+            </m:r>
+          </m:sub>
+          <m:sup>
+            <m:r>
+              <m:t>2</m:t>
+            </m:r>
+          </m:sup>
+        </m:sSubSup>
+      </m:oMath>
+      <w:r>
+        <w:t xml:space="preserve"> </w:t>
+      </w:r>
+      <w:r>
+        <w:t xml:space="preserve">&lt; .01, BF</w:t>
+      </w:r>
+      <w:r>
+        <w:rPr>
+          <w:vertAlign w:val="subscript"/>
+        </w:rPr>
+        <w:t xml:space="preserve">10</w:t>
+      </w:r>
+      <w:r>
+        <w:t xml:space="preserve"> </w:t>
+      </w:r>
+      <w:r>
+        <w:t xml:space="preserve">= 0.24 ± 0.53%;</w:t>
+      </w:r>
+      <w:r>
+        <w:t xml:space="preserve"> </w:t>
+      </w:r>
+      <w:r>
+        <w:rPr>
+          <w:iCs/>
+          <w:i/>
+        </w:rPr>
+        <w:t xml:space="preserve">congruence</w:t>
+      </w:r>
+      <w:r>
+        <w:t xml:space="preserve">:</w:t>
+      </w:r>
+      <w:r>
+        <w:t xml:space="preserve"> </w:t>
+      </w:r>
+      <w:r>
+        <w:rPr>
+          <w:iCs/>
+          <w:i/>
+        </w:rPr>
+        <w:t xml:space="preserve">F</w:t>
+      </w:r>
+      <w:r>
+        <w:t xml:space="preserve">(1, 92) = 0.13,</w:t>
+      </w:r>
+      <w:r>
+        <w:t xml:space="preserve"> </w:t>
+      </w:r>
+      <w:r>
+        <w:rPr>
+          <w:iCs/>
+          <w:i/>
+        </w:rPr>
+        <w:t xml:space="preserve">p</w:t>
+      </w:r>
+      <w:r>
+        <w:t xml:space="preserve"> </w:t>
+      </w:r>
+      <w:r>
+        <w:t xml:space="preserve">= .718,</w:t>
+      </w:r>
+      <w:r>
+        <w:t xml:space="preserve"> </w:t>
+      </w:r>
+      <m:oMath>
+        <m:sSubSup>
+          <m:e>
+            <m:r>
+              <m:t>η</m:t>
+            </m:r>
+          </m:e>
+          <m:sub>
+            <m:r>
+              <m:t>p</m:t>
+            </m:r>
+          </m:sub>
+          <m:sup>
+            <m:r>
+              <m:t>2</m:t>
+            </m:r>
+          </m:sup>
+        </m:sSubSup>
+      </m:oMath>
+      <w:r>
+        <w:t xml:space="preserve"> </w:t>
+      </w:r>
+      <w:r>
+        <w:t xml:space="preserve">&lt; .01, BF</w:t>
+      </w:r>
+      <w:r>
+        <w:rPr>
+          <w:vertAlign w:val="subscript"/>
+        </w:rPr>
+        <w:t xml:space="preserve">10</w:t>
+      </w:r>
+      <w:r>
+        <w:t xml:space="preserve"> </w:t>
+      </w:r>
+      <w:r>
+        <w:t xml:space="preserve">= 0.12 ± 1.11%;</w:t>
+      </w:r>
+      <w:r>
+        <w:t xml:space="preserve"> </w:t>
+      </w:r>
+      <w:r>
+        <w:rPr>
+          <w:iCs/>
+          <w:i/>
+        </w:rPr>
+        <w:t xml:space="preserve">predictiveness x congruence</w:t>
+      </w:r>
+      <w:r>
+        <w:t xml:space="preserve">:</w:t>
+      </w:r>
+      <w:r>
+        <w:t xml:space="preserve"> </w:t>
+      </w:r>
+      <w:r>
+        <w:rPr>
+          <w:iCs/>
+          <w:i/>
+        </w:rPr>
+        <w:t xml:space="preserve">F</w:t>
+      </w:r>
+      <w:r>
+        <w:t xml:space="preserve">(1, 92) = 0.03,</w:t>
+      </w:r>
+      <w:r>
+        <w:t xml:space="preserve"> </w:t>
+      </w:r>
+      <w:r>
+        <w:rPr>
+          <w:iCs/>
+          <w:i/>
+        </w:rPr>
+        <w:t xml:space="preserve">p</w:t>
+      </w:r>
+      <w:r>
+        <w:t xml:space="preserve"> </w:t>
+      </w:r>
+      <w:r>
+        <w:t xml:space="preserve">= .861,</w:t>
+      </w:r>
+      <w:r>
+        <w:t xml:space="preserve"> </w:t>
+      </w:r>
+      <m:oMath>
+        <m:sSubSup>
+          <m:e>
+            <m:r>
+              <m:t>η</m:t>
+            </m:r>
+          </m:e>
+          <m:sub>
+            <m:r>
+              <m:t>p</m:t>
+            </m:r>
+          </m:sub>
+          <m:sup>
+            <m:r>
+              <m:t>2</m:t>
+            </m:r>
+          </m:sup>
+        </m:sSubSup>
+      </m:oMath>
+      <w:r>
+        <w:t xml:space="preserve"> </w:t>
+      </w:r>
+      <w:r>
+        <w:t xml:space="preserve">&lt; .01, BF</w:t>
+      </w:r>
+      <w:r>
+        <w:rPr>
+          <w:vertAlign w:val="subscript"/>
+        </w:rPr>
+        <w:t xml:space="preserve">10</w:t>
+      </w:r>
+      <w:r>
+        <w:t xml:space="preserve"> </w:t>
+      </w:r>
+      <w:r>
+        <w:t xml:space="preserve">= 0.16 ± 8.69%;</w:t>
+      </w:r>
+      <w:r>
+        <w:t xml:space="preserve"> </w:t>
+      </w:r>
+      <w:r>
+        <w:rPr>
+          <w:iCs/>
+          <w:i/>
+        </w:rPr>
+        <w:t xml:space="preserve">group x congruence</w:t>
+      </w:r>
+      <w:r>
+        <w:t xml:space="preserve">:</w:t>
+      </w:r>
+      <w:r>
+        <w:t xml:space="preserve"> </w:t>
+      </w:r>
+      <w:r>
+        <w:rPr>
+          <w:iCs/>
+          <w:i/>
+        </w:rPr>
+        <w:t xml:space="preserve">F</w:t>
+      </w:r>
+      <w:r>
+        <w:t xml:space="preserve">(1, 92) = 0.17,</w:t>
+      </w:r>
+      <w:r>
+        <w:t xml:space="preserve"> </w:t>
+      </w:r>
+      <w:r>
+        <w:rPr>
+          <w:iCs/>
+          <w:i/>
+        </w:rPr>
+        <w:t xml:space="preserve">p</w:t>
+      </w:r>
+      <w:r>
+        <w:t xml:space="preserve"> </w:t>
+      </w:r>
+      <w:r>
+        <w:t xml:space="preserve">= .677,</w:t>
+      </w:r>
+      <w:r>
+        <w:t xml:space="preserve"> </w:t>
+      </w:r>
+      <m:oMath>
+        <m:sSubSup>
+          <m:e>
+            <m:r>
+              <m:t>η</m:t>
+            </m:r>
+          </m:e>
+          <m:sub>
+            <m:r>
+              <m:t>p</m:t>
+            </m:r>
+          </m:sub>
+          <m:sup>
+            <m:r>
+              <m:t>2</m:t>
+            </m:r>
+          </m:sup>
+        </m:sSubSup>
+      </m:oMath>
+      <w:r>
+        <w:t xml:space="preserve"> </w:t>
+      </w:r>
+      <w:r>
+        <w:t xml:space="preserve">&lt; .01, BF</w:t>
+      </w:r>
+      <w:r>
+        <w:rPr>
+          <w:vertAlign w:val="subscript"/>
+        </w:rPr>
+        <w:t xml:space="preserve">10</w:t>
+      </w:r>
+      <w:r>
+        <w:t xml:space="preserve"> </w:t>
+      </w:r>
+      <w:r>
+        <w:t xml:space="preserve">= 0.16 ± 2.13%;</w:t>
+      </w:r>
+      <w:r>
+        <w:t xml:space="preserve"> </w:t>
+      </w:r>
+      <w:r>
+        <w:rPr>
+          <w:iCs/>
+          <w:i/>
+        </w:rPr>
+        <w:t xml:space="preserve">group x predictiveness x congruence</w:t>
+      </w:r>
+      <w:r>
+        <w:t xml:space="preserve">:</w:t>
+      </w:r>
+      <w:r>
+        <w:t xml:space="preserve"> </w:t>
+      </w:r>
+      <w:r>
+        <w:rPr>
+          <w:iCs/>
+          <w:i/>
+        </w:rPr>
+        <w:t xml:space="preserve">F</w:t>
+      </w:r>
+      <w:r>
+        <w:t xml:space="preserve">(1, 92) = 2.43,</w:t>
+      </w:r>
+      <w:r>
+        <w:t xml:space="preserve"> </w:t>
+      </w:r>
+      <w:r>
+        <w:rPr>
+          <w:iCs/>
+          <w:i/>
+        </w:rPr>
+        <w:t xml:space="preserve">p</w:t>
+      </w:r>
+      <w:r>
+        <w:t xml:space="preserve"> </w:t>
+      </w:r>
+      <w:r>
+        <w:t xml:space="preserve">= .122,</w:t>
+      </w:r>
+      <w:r>
+        <w:t xml:space="preserve"> </w:t>
+      </w:r>
+      <m:oMath>
+        <m:sSubSup>
+          <m:e>
+            <m:r>
+              <m:t>η</m:t>
+            </m:r>
+          </m:e>
+          <m:sub>
+            <m:r>
+              <m:t>p</m:t>
+            </m:r>
+          </m:sub>
+          <m:sup>
+            <m:r>
+              <m:t>2</m:t>
+            </m:r>
+          </m:sup>
+        </m:sSubSup>
+      </m:oMath>
+      <w:r>
+        <w:t xml:space="preserve"> </w:t>
+      </w:r>
+      <w:r>
+        <w:t xml:space="preserve">= .03, BF</w:t>
+      </w:r>
+      <w:r>
+        <w:rPr>
+          <w:vertAlign w:val="subscript"/>
+        </w:rPr>
+        <w:t xml:space="preserve">10</w:t>
+      </w:r>
+      <w:r>
+        <w:t xml:space="preserve"> </w:t>
+      </w:r>
+      <w:r>
+        <w:t xml:space="preserve">= 0.67 ± 9.82%. Simple main effects showed a significant effect of</w:t>
+      </w:r>
+      <w:r>
+        <w:t xml:space="preserve"> </w:t>
+      </w:r>
+      <w:r>
+        <w:rPr>
+          <w:iCs/>
+          <w:i/>
+        </w:rPr>
+        <w:t xml:space="preserve">predictiveness</w:t>
+      </w:r>
+      <w:r>
+        <w:t xml:space="preserve"> </w:t>
+      </w:r>
+      <w:r>
+        <w:t xml:space="preserve">in group Certain,</w:t>
+      </w:r>
+      <w:r>
+        <w:t xml:space="preserve"> </w:t>
+      </w:r>
+      <w:r>
+        <w:rPr>
+          <w:iCs/>
+          <w:i/>
+        </w:rPr>
+        <w:t xml:space="preserve">F</w:t>
+      </w:r>
+      <w:r>
+        <w:t xml:space="preserve">(1, 45) = 8.75,</w:t>
+      </w:r>
+      <w:r>
+        <w:t xml:space="preserve"> </w:t>
+      </w:r>
+      <w:r>
+        <w:rPr>
+          <w:iCs/>
+          <w:i/>
+        </w:rPr>
+        <w:t xml:space="preserve">p</w:t>
+      </w:r>
+      <w:r>
+        <w:t xml:space="preserve"> </w:t>
+      </w:r>
+      <w:r>
+        <w:t xml:space="preserve">= 0.01,</w:t>
+      </w:r>
+      <w:r>
+        <w:t xml:space="preserve"> </w:t>
+      </w:r>
+      <w:r>
+        <w:rPr>
+          <w:iCs/>
+          <w:i/>
+        </w:rPr>
+        <w:t xml:space="preserve">η</w:t>
+      </w:r>
+      <w:r>
+        <w:rPr>
+          <w:vertAlign w:val="subscript"/>
+          <w:iCs/>
+          <w:i/>
+        </w:rPr>
+        <w:t xml:space="preserve">p</w:t>
+      </w:r>
+      <w:r>
+        <w:rPr>
+          <w:vertAlign w:val="superscript"/>
+          <w:iCs/>
+          <w:i/>
+        </w:rPr>
+        <w:t xml:space="preserve">2</w:t>
+      </w:r>
+      <w:r>
+        <w:t xml:space="preserve"> </w:t>
+      </w:r>
+      <w:r>
+        <w:t xml:space="preserve">= 0.163, BF</w:t>
+      </w:r>
+      <w:r>
+        <w:rPr>
+          <w:vertAlign w:val="subscript"/>
+        </w:rPr>
+        <w:t xml:space="preserve">10</w:t>
+      </w:r>
+      <w:r>
+        <w:t xml:space="preserve"> </w:t>
+      </w:r>
+      <w:r>
+        <w:t xml:space="preserve">= 0.26 ± 1.85%, but not in group Uncertain,</w:t>
+      </w:r>
+      <w:r>
+        <w:t xml:space="preserve"> </w:t>
+      </w:r>
+      <w:r>
+        <w:rPr>
+          <w:iCs/>
+          <w:i/>
+        </w:rPr>
+        <w:t xml:space="preserve">F</w:t>
+      </w:r>
+      <w:r>
+        <w:t xml:space="preserve">(1, 47) = 0.396,</w:t>
+      </w:r>
+      <w:r>
+        <w:t xml:space="preserve"> </w:t>
+      </w:r>
+      <w:r>
+        <w:rPr>
+          <w:iCs/>
+          <w:i/>
+        </w:rPr>
+        <w:t xml:space="preserve">p</w:t>
+      </w:r>
+      <w:r>
+        <w:t xml:space="preserve"> </w:t>
+      </w:r>
+      <w:r>
+        <w:t xml:space="preserve">= 1,</w:t>
+      </w:r>
+      <w:r>
+        <w:t xml:space="preserve"> </w:t>
+      </w:r>
+      <w:r>
+        <w:rPr>
+          <w:iCs/>
+          <w:i/>
+        </w:rPr>
+        <w:t xml:space="preserve">η</w:t>
+      </w:r>
+      <w:r>
+        <w:rPr>
+          <w:vertAlign w:val="subscript"/>
+          <w:iCs/>
+          <w:i/>
+        </w:rPr>
+        <w:t xml:space="preserve">p</w:t>
+      </w:r>
+      <w:r>
+        <w:rPr>
+          <w:vertAlign w:val="superscript"/>
+          <w:iCs/>
+          <w:i/>
+        </w:rPr>
+        <w:t xml:space="preserve">2</w:t>
+      </w:r>
+      <w:r>
+        <w:t xml:space="preserve"> </w:t>
+      </w:r>
+      <w:r>
+        <w:t xml:space="preserve">= 0.008, BF</w:t>
+      </w:r>
+      <w:r>
+        <w:rPr>
+          <w:vertAlign w:val="subscript"/>
+        </w:rPr>
+        <w:t xml:space="preserve">10</w:t>
+      </w:r>
+      <w:r>
+        <w:t xml:space="preserve"> </w:t>
+      </w:r>
+      <w:r>
+        <w:t xml:space="preserve">= 8.11 ± 1.4%. Again, memory score analysis suggests there was better memory for predictive cues than for non-predictive cues in group Certain, whereas this difference was not present in group Uncertain. The lack of a main effect of the group suggest that overall memory was similar in both groups.</w:t>
+      </w:r>
+    </w:p>
+    <w:bookmarkEnd w:id="181"/>
+    <w:bookmarkStart w:id="190" w:name="experiment-2-1"/>
+    <w:p>
+      <w:pPr>
+        <w:pStyle w:val="Heading2"/>
+      </w:pPr>
+      <w:r>
+        <w:t xml:space="preserve">Experiment 2</w:t>
+      </w:r>
+    </w:p>
+    <w:p>
+      <w:pPr>
+        <w:pStyle w:val="FirstParagraph"/>
+      </w:pPr>
+      <w:hyperlink w:anchor="fig-acctestExp2_cong">
+        <w:r>
+          <w:rPr>
+            <w:rStyle w:val="Hyperlink"/>
+          </w:rPr>
+          <w:t xml:space="preserve">Figure 13</w:t>
+        </w:r>
+      </w:hyperlink>
+      <w:r>
+        <w:t xml:space="preserve"> </w:t>
+      </w:r>
+      <w:r>
+        <w:t xml:space="preserve">shows the accuracy results from the recognition memory test of Experiment 2. In group Uncertain, accuracy was similar in all trial types. In both Certain groups, there was lower accuracy in non-predictive trials than in predictive trials, being this difference larger for the incongruent trials than for the congruent trials. The overall accuracy was higher in group Uncertain compared with the other two Certain groups.</w:t>
+      </w:r>
+    </w:p>
+    <w:p>
+      <w:pPr>
+        <w:pStyle w:val="SourceCode"/>
+      </w:pPr>
+      <w:r>
+        <w:rPr>
+          <w:rStyle w:val="VerbatimChar"/>
+        </w:rPr>
+        <w:t xml:space="preserve">Coordinate system already present. Adding new coordinate system, which will</w:t>
+      </w:r>
+      <w:r>
+        <w:br/>
+      </w:r>
+      <w:r>
+        <w:rPr>
+          <w:rStyle w:val="VerbatimChar"/>
+        </w:rPr>
+        <w:t xml:space="preserve">replace the existing one.</w:t>
+      </w:r>
+    </w:p>
+    <w:bookmarkStart w:id="185" w:name="fig-acctestExp2_cong"/>
+    <w:p>
+      <w:pPr>
+        <w:pStyle w:val="FigureTitle"/>
+      </w:pPr>
+      <w:r>
+        <w:t xml:space="preserve">Figure 13</w:t>
+      </w:r>
+    </w:p>
+    <w:p>
+      <w:pPr>
+        <w:pStyle w:val="Caption"/>
+      </w:pPr>
+      <w:r>
+        <w:t xml:space="preserve">Accuracy on the test phase of Experiment 2.</w:t>
+      </w:r>
+    </w:p>
+    <w:p>
+      <w:pPr>
+        <w:pStyle w:val="FigureWithNote"/>
+      </w:pPr>
+      <w:r>
+        <w:drawing>
+          <wp:inline>
+            <wp:extent cx="5943600" cy="3657600"/>
+            <wp:effectExtent b="0" l="0" r="0" t="0"/>
+            <wp:docPr descr="" title="" id="183" name="Picture"/>
+            <a:graphic>
+              <a:graphicData uri="http://schemas.openxmlformats.org/drawingml/2006/picture">
+                <pic:pic>
+                  <pic:nvPicPr>
+                    <pic:cNvPr descr="UNM_draft_v3_files/figure-docx/fig-acctestExp2_cong-1.png" id="184" name="Picture"/>
+                    <pic:cNvPicPr>
+                      <a:picLocks noChangeArrowheads="1" noChangeAspect="1"/>
+                    </pic:cNvPicPr>
+                  </pic:nvPicPr>
+                  <pic:blipFill>
+                    <a:blip r:embed="rId182"/>
+                    <a:stretch>
+                      <a:fillRect/>
+                    </a:stretch>
+                  </pic:blipFill>
+                  <pic:spPr bwMode="auto">
+                    <a:xfrm>
+                      <a:off x="0" y="0"/>
+                      <a:ext cx="5943600" cy="3657600"/>
+                    </a:xfrm>
+                    <a:prstGeom prst="rect">
+                      <a:avLst/>
+                    </a:prstGeom>
+                    <a:noFill/>
+                    <a:ln w="9525">
+                      <a:noFill/>
+                      <a:headEnd/>
+                      <a:tailEnd/>
+                    </a:ln>
+                  </pic:spPr>
+                </pic:pic>
+              </a:graphicData>
+            </a:graphic>
+          </wp:inline>
+        </w:drawing>
+      </w:r>
+    </w:p>
+    <w:bookmarkEnd w:id="185"/>
+    <w:p>
+      <w:pPr>
+        <w:pStyle w:val="FigureNote"/>
+      </w:pPr>
+      <w:r>
+        <w:rPr>
+          <w:iCs/>
+          <w:i/>
+        </w:rPr>
+        <w:t xml:space="preserve">Note</w:t>
+      </w:r>
+      <w:r>
+        <w:t xml:space="preserve">. Mean accuracy (±SEM) during the test phase of Experiment 2, for groups Uncertain, Certain Long and Certain Short.</w:t>
+      </w:r>
+    </w:p>
+    <w:p>
+      <w:pPr>
+        <w:pStyle w:val="BodyText"/>
+      </w:pPr>
+      <w:r>
+        <w:t xml:space="preserve">A mixed model ANOVA showed a significant main effect of the</w:t>
+      </w:r>
+      <w:r>
+        <w:t xml:space="preserve"> </w:t>
+      </w:r>
+      <w:r>
+        <w:rPr>
+          <w:iCs/>
+          <w:i/>
+        </w:rPr>
+        <w:t xml:space="preserve">group</w:t>
+      </w:r>
+      <w:r>
+        <w:t xml:space="preserve">,</w:t>
+      </w:r>
+      <w:r>
+        <w:t xml:space="preserve"> </w:t>
+      </w:r>
+      <w:r>
+        <w:rPr>
+          <w:iCs/>
+          <w:i/>
+        </w:rPr>
+        <w:t xml:space="preserve">F</w:t>
+      </w:r>
+      <w:r>
+        <w:t xml:space="preserve">(2, 133) = 5.48,</w:t>
+      </w:r>
+      <w:r>
+        <w:t xml:space="preserve"> </w:t>
+      </w:r>
+      <w:r>
+        <w:rPr>
+          <w:iCs/>
+          <w:i/>
+        </w:rPr>
+        <w:t xml:space="preserve">p</w:t>
+      </w:r>
+      <w:r>
+        <w:t xml:space="preserve"> </w:t>
+      </w:r>
+      <w:r>
+        <w:t xml:space="preserve">= .005,</w:t>
+      </w:r>
+      <w:r>
+        <w:t xml:space="preserve"> </w:t>
+      </w:r>
+      <m:oMath>
+        <m:sSubSup>
+          <m:e>
+            <m:r>
+              <m:t>η</m:t>
+            </m:r>
+          </m:e>
+          <m:sub>
+            <m:r>
+              <m:t>p</m:t>
+            </m:r>
+          </m:sub>
+          <m:sup>
+            <m:r>
+              <m:t>2</m:t>
+            </m:r>
+          </m:sup>
+        </m:sSubSup>
+      </m:oMath>
+      <w:r>
+        <w:t xml:space="preserve"> </w:t>
+      </w:r>
+      <w:r>
+        <w:t xml:space="preserve">= .08, BF</w:t>
+      </w:r>
+      <w:r>
+        <w:rPr>
+          <w:vertAlign w:val="subscript"/>
+        </w:rPr>
+        <w:t xml:space="preserve">10</w:t>
+      </w:r>
+      <w:r>
+        <w:t xml:space="preserve"> </w:t>
+      </w:r>
+      <w:r>
+        <w:t xml:space="preserve">= 5.9 ± 0.58%, and of the</w:t>
+      </w:r>
+      <w:r>
+        <w:t xml:space="preserve"> </w:t>
+      </w:r>
+      <w:r>
+        <w:rPr>
+          <w:iCs/>
+          <w:i/>
+        </w:rPr>
+        <w:t xml:space="preserve">predictiveness</w:t>
+      </w:r>
+      <w:r>
+        <w:t xml:space="preserve">:</w:t>
+      </w:r>
+      <w:r>
+        <w:t xml:space="preserve"> </w:t>
+      </w:r>
+      <w:r>
+        <w:rPr>
+          <w:iCs/>
+          <w:i/>
+        </w:rPr>
+        <w:t xml:space="preserve">F</w:t>
+      </w:r>
+      <w:r>
+        <w:t xml:space="preserve">(1, 133) = 24.16,</w:t>
+      </w:r>
+      <w:r>
+        <w:t xml:space="preserve"> </w:t>
+      </w:r>
+      <w:r>
+        <w:rPr>
+          <w:iCs/>
+          <w:i/>
+        </w:rPr>
+        <w:t xml:space="preserve">p</w:t>
+      </w:r>
+      <w:r>
+        <w:t xml:space="preserve"> </w:t>
+      </w:r>
+      <w:r>
+        <w:t xml:space="preserve">&lt; .001,</w:t>
+      </w:r>
+      <w:r>
+        <w:t xml:space="preserve"> </w:t>
+      </w:r>
+      <m:oMath>
+        <m:sSubSup>
+          <m:e>
+            <m:r>
+              <m:t>η</m:t>
+            </m:r>
+          </m:e>
+          <m:sub>
+            <m:r>
+              <m:t>p</m:t>
+            </m:r>
+          </m:sub>
+          <m:sup>
+            <m:r>
+              <m:t>2</m:t>
+            </m:r>
+          </m:sup>
+        </m:sSubSup>
+      </m:oMath>
+      <w:r>
+        <w:t xml:space="preserve"> </w:t>
+      </w:r>
+      <w:r>
+        <w:t xml:space="preserve">= .15, BF</w:t>
+      </w:r>
+      <w:r>
+        <w:rPr>
+          <w:vertAlign w:val="subscript"/>
+        </w:rPr>
+        <w:t xml:space="preserve">10</w:t>
+      </w:r>
+      <w:r>
+        <w:t xml:space="preserve"> </w:t>
+      </w:r>
+      <w:r>
+        <w:t xml:space="preserve">= 15882.61 ± 2.8%, as well as a significant</w:t>
+      </w:r>
+      <w:r>
+        <w:t xml:space="preserve"> </w:t>
+      </w:r>
+      <w:r>
+        <w:rPr>
+          <w:iCs/>
+          <w:i/>
+        </w:rPr>
+        <w:t xml:space="preserve">predictiveness x congruence</w:t>
+      </w:r>
+      <w:r>
+        <w:t xml:space="preserve"> </w:t>
+      </w:r>
+      <w:r>
+        <w:t xml:space="preserve">interaction,</w:t>
+      </w:r>
+      <w:r>
+        <w:t xml:space="preserve"> </w:t>
+      </w:r>
+      <w:r>
+        <w:rPr>
+          <w:iCs/>
+          <w:i/>
+        </w:rPr>
+        <w:t xml:space="preserve">F</w:t>
+      </w:r>
+      <w:r>
+        <w:t xml:space="preserve">(1, 133) = 6.46,</w:t>
+      </w:r>
+      <w:r>
+        <w:t xml:space="preserve"> </w:t>
+      </w:r>
+      <w:r>
+        <w:rPr>
+          <w:iCs/>
+          <w:i/>
+        </w:rPr>
+        <w:t xml:space="preserve">p</w:t>
+      </w:r>
+      <w:r>
+        <w:t xml:space="preserve"> </w:t>
+      </w:r>
+      <w:r>
+        <w:t xml:space="preserve">= .012,</w:t>
+      </w:r>
+      <w:r>
+        <w:t xml:space="preserve"> </w:t>
+      </w:r>
+      <m:oMath>
+        <m:sSubSup>
+          <m:e>
+            <m:r>
+              <m:t>η</m:t>
+            </m:r>
+          </m:e>
+          <m:sub>
+            <m:r>
+              <m:t>p</m:t>
+            </m:r>
+          </m:sub>
+          <m:sup>
+            <m:r>
+              <m:t>2</m:t>
+            </m:r>
+          </m:sup>
+        </m:sSubSup>
+      </m:oMath>
+      <w:r>
+        <w:t xml:space="preserve"> </w:t>
+      </w:r>
+      <w:r>
+        <w:t xml:space="preserve">= .05, BF</w:t>
+      </w:r>
+      <w:r>
+        <w:rPr>
+          <w:vertAlign w:val="subscript"/>
+        </w:rPr>
+        <w:t xml:space="preserve">10</w:t>
+      </w:r>
+      <w:r>
+        <w:t xml:space="preserve"> </w:t>
+      </w:r>
+      <w:r>
+        <w:t xml:space="preserve">= 11.18 ± 3.2%. All other effects and interactions were non significant,</w:t>
+      </w:r>
+      <w:r>
+        <w:t xml:space="preserve"> </w:t>
+      </w:r>
+      <w:r>
+        <w:rPr>
+          <w:iCs/>
+          <w:i/>
+        </w:rPr>
+        <w:t xml:space="preserve">congruence</w:t>
+      </w:r>
+      <w:r>
+        <w:t xml:space="preserve">:</w:t>
+      </w:r>
+      <w:r>
+        <w:t xml:space="preserve"> </w:t>
+      </w:r>
+      <w:r>
+        <w:rPr>
+          <w:iCs/>
+          <w:i/>
+        </w:rPr>
+        <w:t xml:space="preserve">F</w:t>
+      </w:r>
+      <w:r>
+        <w:t xml:space="preserve">(1, 133) = 0.01,</w:t>
+      </w:r>
+      <w:r>
+        <w:t xml:space="preserve"> </w:t>
+      </w:r>
+      <w:r>
+        <w:rPr>
+          <w:iCs/>
+          <w:i/>
+        </w:rPr>
+        <w:t xml:space="preserve">p</w:t>
+      </w:r>
+      <w:r>
+        <w:t xml:space="preserve"> </w:t>
+      </w:r>
+      <w:r>
+        <w:t xml:space="preserve">= .914,</w:t>
+      </w:r>
+      <w:r>
+        <w:t xml:space="preserve"> </w:t>
+      </w:r>
+      <m:oMath>
+        <m:sSubSup>
+          <m:e>
+            <m:r>
+              <m:t>η</m:t>
+            </m:r>
+          </m:e>
+          <m:sub>
+            <m:r>
+              <m:t>p</m:t>
+            </m:r>
+          </m:sub>
+          <m:sup>
+            <m:r>
+              <m:t>2</m:t>
+            </m:r>
+          </m:sup>
+        </m:sSubSup>
+      </m:oMath>
+      <w:r>
+        <w:t xml:space="preserve"> </w:t>
+      </w:r>
+      <w:r>
+        <w:t xml:space="preserve">&lt; .01, BF</w:t>
+      </w:r>
+      <w:r>
+        <w:rPr>
+          <w:vertAlign w:val="subscript"/>
+        </w:rPr>
+        <w:t xml:space="preserve">10</w:t>
+      </w:r>
+      <w:r>
+        <w:t xml:space="preserve"> </w:t>
+      </w:r>
+      <w:r>
+        <w:t xml:space="preserve">= 0.1 ± 1.07%;</w:t>
+      </w:r>
+      <w:r>
+        <w:t xml:space="preserve"> </w:t>
+      </w:r>
+      <w:r>
+        <w:rPr>
+          <w:iCs/>
+          <w:i/>
+        </w:rPr>
+        <w:t xml:space="preserve">group x predictiveness</w:t>
+      </w:r>
+      <w:r>
+        <w:t xml:space="preserve"> </w:t>
+      </w:r>
+      <w:r>
+        <w:t xml:space="preserve">interaction,</w:t>
+      </w:r>
+      <w:r>
+        <w:t xml:space="preserve"> </w:t>
+      </w:r>
+      <w:r>
+        <w:rPr>
+          <w:iCs/>
+          <w:i/>
+        </w:rPr>
+        <w:t xml:space="preserve">F</w:t>
+      </w:r>
+      <w:r>
+        <w:t xml:space="preserve">(2, 133) = 1.81,</w:t>
+      </w:r>
+      <w:r>
+        <w:t xml:space="preserve"> </w:t>
+      </w:r>
+      <w:r>
+        <w:rPr>
+          <w:iCs/>
+          <w:i/>
+        </w:rPr>
+        <w:t xml:space="preserve">p</w:t>
+      </w:r>
+      <w:r>
+        <w:t xml:space="preserve"> </w:t>
+      </w:r>
+      <w:r>
+        <w:t xml:space="preserve">= .168,</w:t>
+      </w:r>
+      <w:r>
+        <w:t xml:space="preserve"> </w:t>
+      </w:r>
+      <m:oMath>
+        <m:sSubSup>
+          <m:e>
+            <m:r>
+              <m:t>η</m:t>
+            </m:r>
+          </m:e>
+          <m:sub>
+            <m:r>
+              <m:t>p</m:t>
+            </m:r>
+          </m:sub>
+          <m:sup>
+            <m:r>
+              <m:t>2</m:t>
+            </m:r>
+          </m:sup>
+        </m:sSubSup>
+      </m:oMath>
+      <w:r>
+        <w:t xml:space="preserve"> </w:t>
+      </w:r>
+      <w:r>
+        <w:t xml:space="preserve">= .03, BF</w:t>
+      </w:r>
+      <w:r>
+        <w:rPr>
+          <w:vertAlign w:val="subscript"/>
+        </w:rPr>
+        <w:t xml:space="preserve">10</w:t>
+      </w:r>
+      <w:r>
+        <w:t xml:space="preserve"> </w:t>
+      </w:r>
+      <w:r>
+        <w:t xml:space="preserve">= 0.18 ± 1.89%;</w:t>
+      </w:r>
+      <w:r>
+        <w:t xml:space="preserve"> </w:t>
+      </w:r>
+      <w:r>
+        <w:rPr>
+          <w:iCs/>
+          <w:i/>
+        </w:rPr>
+        <w:t xml:space="preserve">group x congruence</w:t>
+      </w:r>
+      <w:r>
+        <w:t xml:space="preserve">:</w:t>
+      </w:r>
+      <w:r>
+        <w:t xml:space="preserve"> </w:t>
+      </w:r>
+      <w:r>
+        <w:rPr>
+          <w:iCs/>
+          <w:i/>
+        </w:rPr>
+        <w:t xml:space="preserve">F</w:t>
+      </w:r>
+      <w:r>
+        <w:t xml:space="preserve">(2, 133) = 0.32,</w:t>
+      </w:r>
+      <w:r>
+        <w:t xml:space="preserve"> </w:t>
+      </w:r>
+      <w:r>
+        <w:rPr>
+          <w:iCs/>
+          <w:i/>
+        </w:rPr>
+        <w:t xml:space="preserve">p</w:t>
+      </w:r>
+      <w:r>
+        <w:t xml:space="preserve"> </w:t>
+      </w:r>
+      <w:r>
+        <w:t xml:space="preserve">= .730,</w:t>
+      </w:r>
+      <w:r>
+        <w:t xml:space="preserve"> </w:t>
+      </w:r>
+      <m:oMath>
+        <m:sSubSup>
+          <m:e>
+            <m:r>
+              <m:t>η</m:t>
+            </m:r>
+          </m:e>
+          <m:sub>
+            <m:r>
+              <m:t>p</m:t>
+            </m:r>
+          </m:sub>
+          <m:sup>
+            <m:r>
+              <m:t>2</m:t>
+            </m:r>
+          </m:sup>
+        </m:sSubSup>
+      </m:oMath>
+      <w:r>
+        <w:t xml:space="preserve"> </w:t>
+      </w:r>
+      <w:r>
+        <w:t xml:space="preserve">&lt; .01, BF</w:t>
+      </w:r>
+      <w:r>
+        <w:rPr>
+          <w:vertAlign w:val="subscript"/>
+        </w:rPr>
+        <w:t xml:space="preserve">10</w:t>
+      </w:r>
+      <w:r>
+        <w:t xml:space="preserve"> </w:t>
+      </w:r>
+      <w:r>
+        <w:t xml:space="preserve">= 0.04 ± 8.69%;</w:t>
+      </w:r>
+      <w:r>
+        <w:t xml:space="preserve"> </w:t>
+      </w:r>
+      <w:r>
+        <w:rPr>
+          <w:iCs/>
+          <w:i/>
+        </w:rPr>
+        <w:t xml:space="preserve">group x predictiveness x congruence</w:t>
+      </w:r>
+      <w:r>
+        <w:t xml:space="preserve">:</w:t>
+      </w:r>
+      <w:r>
+        <w:t xml:space="preserve"> </w:t>
+      </w:r>
+      <w:r>
+        <w:rPr>
+          <w:iCs/>
+          <w:i/>
+        </w:rPr>
+        <w:t xml:space="preserve">F</w:t>
+      </w:r>
+      <w:r>
+        <w:t xml:space="preserve">(2, 133) = 0.46,</w:t>
+      </w:r>
+      <w:r>
+        <w:t xml:space="preserve"> </w:t>
+      </w:r>
+      <w:r>
+        <w:rPr>
+          <w:iCs/>
+          <w:i/>
+        </w:rPr>
+        <w:t xml:space="preserve">p</w:t>
+      </w:r>
+      <w:r>
+        <w:t xml:space="preserve"> </w:t>
+      </w:r>
+      <w:r>
+        <w:t xml:space="preserve">= .631,</w:t>
+      </w:r>
+      <w:r>
+        <w:t xml:space="preserve"> </w:t>
+      </w:r>
+      <m:oMath>
+        <m:sSubSup>
+          <m:e>
+            <m:r>
+              <m:t>η</m:t>
+            </m:r>
+          </m:e>
+          <m:sub>
+            <m:r>
+              <m:t>p</m:t>
+            </m:r>
+          </m:sub>
+          <m:sup>
+            <m:r>
+              <m:t>2</m:t>
+            </m:r>
+          </m:sup>
+        </m:sSubSup>
+      </m:oMath>
+      <w:r>
+        <w:t xml:space="preserve"> </w:t>
+      </w:r>
+      <w:r>
+        <w:t xml:space="preserve">&lt; .01, BF</w:t>
+      </w:r>
+      <w:r>
+        <w:rPr>
+          <w:vertAlign w:val="subscript"/>
+        </w:rPr>
+        <w:t xml:space="preserve">10</w:t>
+      </w:r>
+      <w:r>
+        <w:t xml:space="preserve"> </w:t>
+      </w:r>
+      <w:r>
+        <w:t xml:space="preserve">= 0.12 ± 6.72%. Simple main effects showed an effect of</w:t>
+      </w:r>
+      <w:r>
+        <w:t xml:space="preserve"> </w:t>
+      </w:r>
+      <w:r>
+        <w:rPr>
+          <w:iCs/>
+          <w:i/>
+        </w:rPr>
+        <w:t xml:space="preserve">predictiveness</w:t>
+      </w:r>
+      <w:r>
+        <w:t xml:space="preserve"> </w:t>
+      </w:r>
+      <w:r>
+        <w:t xml:space="preserve">in the incongruent trials,</w:t>
+      </w:r>
+      <w:r>
+        <w:t xml:space="preserve"> </w:t>
+      </w:r>
+      <w:r>
+        <w:rPr>
+          <w:iCs/>
+          <w:i/>
+        </w:rPr>
+        <w:t xml:space="preserve">F</w:t>
+      </w:r>
+      <w:r>
+        <w:t xml:space="preserve"> </w:t>
+      </w:r>
+      <w:r>
+        <w:t xml:space="preserve">(1, 135) = 26.071,</w:t>
+      </w:r>
+      <w:r>
+        <w:t xml:space="preserve"> </w:t>
+      </w:r>
+      <w:r>
+        <w:rPr>
+          <w:iCs/>
+          <w:i/>
+        </w:rPr>
+        <w:t xml:space="preserve">p</w:t>
+      </w:r>
+      <w:r>
+        <w:t xml:space="preserve"> </w:t>
+      </w:r>
+      <w:r>
+        <w:t xml:space="preserve">= 0.0000022,</w:t>
+      </w:r>
+      <w:r>
+        <w:t xml:space="preserve"> </w:t>
+      </w:r>
+      <w:r>
+        <w:rPr>
+          <w:iCs/>
+          <w:i/>
+        </w:rPr>
+        <w:t xml:space="preserve">η</w:t>
+      </w:r>
+      <w:r>
+        <w:rPr>
+          <w:vertAlign w:val="subscript"/>
+          <w:iCs/>
+          <w:i/>
+        </w:rPr>
+        <w:t xml:space="preserve">p</w:t>
+      </w:r>
+      <w:r>
+        <w:rPr>
+          <w:vertAlign w:val="superscript"/>
+          <w:iCs/>
+          <w:i/>
+        </w:rPr>
+        <w:t xml:space="preserve">2</w:t>
+      </w:r>
+      <w:r>
+        <w:t xml:space="preserve"> </w:t>
+      </w:r>
+      <w:r>
+        <w:t xml:space="preserve">= 0.162, BF</w:t>
+      </w:r>
+      <w:r>
+        <w:rPr>
+          <w:vertAlign w:val="subscript"/>
+        </w:rPr>
+        <w:t xml:space="preserve">10</w:t>
+      </w:r>
+      <w:r>
+        <w:t xml:space="preserve"> </w:t>
+      </w:r>
+      <w:r>
+        <w:t xml:space="preserve">= 1292.09 ± 0%, but not on the congruent trials,</w:t>
+      </w:r>
+      <w:r>
+        <w:t xml:space="preserve"> </w:t>
+      </w:r>
+      <w:r>
+        <w:rPr>
+          <w:iCs/>
+          <w:i/>
+        </w:rPr>
+        <w:t xml:space="preserve">F</w:t>
+      </w:r>
+      <w:r>
+        <w:t xml:space="preserve"> </w:t>
+      </w:r>
+      <w:r>
+        <w:t xml:space="preserve">(1, 135) = 1.99,</w:t>
+      </w:r>
+      <w:r>
+        <w:t xml:space="preserve"> </w:t>
+      </w:r>
+      <w:r>
+        <w:rPr>
+          <w:iCs/>
+          <w:i/>
+        </w:rPr>
+        <w:t xml:space="preserve">p</w:t>
+      </w:r>
+      <w:r>
+        <w:t xml:space="preserve"> </w:t>
+      </w:r>
+      <w:r>
+        <w:t xml:space="preserve">= 0.322,</w:t>
+      </w:r>
+      <w:r>
+        <w:t xml:space="preserve"> </w:t>
+      </w:r>
+      <w:r>
+        <w:rPr>
+          <w:iCs/>
+          <w:i/>
+        </w:rPr>
+        <w:t xml:space="preserve">η</w:t>
+      </w:r>
+      <w:r>
+        <w:rPr>
+          <w:vertAlign w:val="subscript"/>
+          <w:iCs/>
+          <w:i/>
+        </w:rPr>
+        <w:t xml:space="preserve">p</w:t>
+      </w:r>
+      <w:r>
+        <w:rPr>
+          <w:vertAlign w:val="superscript"/>
+          <w:iCs/>
+          <w:i/>
+        </w:rPr>
+        <w:t xml:space="preserve">2</w:t>
+      </w:r>
+      <w:r>
+        <w:t xml:space="preserve"> </w:t>
+      </w:r>
+      <w:r>
+        <w:t xml:space="preserve">= 0.015, BF</w:t>
+      </w:r>
+      <w:r>
+        <w:rPr>
+          <w:vertAlign w:val="subscript"/>
+        </w:rPr>
+        <w:t xml:space="preserve">10</w:t>
+      </w:r>
+      <w:r>
+        <w:t xml:space="preserve"> </w:t>
+      </w:r>
+      <w:r>
+        <w:t xml:space="preserve">= 0.23 ± 0.06%.</w:t>
+      </w:r>
+    </w:p>
+    <w:p>
+      <w:pPr>
+        <w:pStyle w:val="BodyText"/>
+      </w:pPr>
+      <w:hyperlink w:anchor="fig-testExp2_cong">
+        <w:r>
+          <w:rPr>
+            <w:rStyle w:val="Hyperlink"/>
+          </w:rPr>
+          <w:t xml:space="preserve">Figure 14</w:t>
+        </w:r>
+      </w:hyperlink>
+      <w:r>
+        <w:t xml:space="preserve"> </w:t>
+      </w:r>
+      <w:r>
+        <w:t xml:space="preserve">shows the memory scores from the recognition memory test of Experiment 2. In group Uncertain, accuracy was similar in all trial types. In both Certain groups, there was lower accuracy in non-predictive trials than in predictive trials, being this difference similar for the incongruent trials than for the congruent trials. The overall accuracy was higher in group Uncertain compared with the other two Certain groups.</w:t>
+      </w:r>
+    </w:p>
+    <w:bookmarkStart w:id="189" w:name="fig-testExp2_cong"/>
+    <w:p>
+      <w:pPr>
+        <w:pStyle w:val="FigureTitle"/>
+      </w:pPr>
+      <w:r>
+        <w:t xml:space="preserve">Figure 14</w:t>
+      </w:r>
+    </w:p>
+    <w:p>
+      <w:pPr>
+        <w:pStyle w:val="Caption"/>
+      </w:pPr>
+      <w:r>
+        <w:t xml:space="preserve">Memory score on the test phase of Experiment 2.</w:t>
+      </w:r>
+    </w:p>
+    <w:p>
+      <w:pPr>
+        <w:pStyle w:val="FigureWithNote"/>
+      </w:pPr>
+      <w:r>
+        <w:drawing>
+          <wp:inline>
+            <wp:extent cx="5943600" cy="3657600"/>
+            <wp:effectExtent b="0" l="0" r="0" t="0"/>
+            <wp:docPr descr="" title="" id="187" name="Picture"/>
+            <a:graphic>
+              <a:graphicData uri="http://schemas.openxmlformats.org/drawingml/2006/picture">
+                <pic:pic>
+                  <pic:nvPicPr>
+                    <pic:cNvPr descr="UNM_draft_v3_files/figure-docx/fig-testExp2_cong-1.png" id="188" name="Picture"/>
+                    <pic:cNvPicPr>
+                      <a:picLocks noChangeArrowheads="1" noChangeAspect="1"/>
+                    </pic:cNvPicPr>
+                  </pic:nvPicPr>
+                  <pic:blipFill>
+                    <a:blip r:embed="rId186"/>
+                    <a:stretch>
+                      <a:fillRect/>
+                    </a:stretch>
+                  </pic:blipFill>
+                  <pic:spPr bwMode="auto">
+                    <a:xfrm>
+                      <a:off x="0" y="0"/>
+                      <a:ext cx="5943600" cy="3657600"/>
+                    </a:xfrm>
+                    <a:prstGeom prst="rect">
+                      <a:avLst/>
+                    </a:prstGeom>
+                    <a:noFill/>
+                    <a:ln w="9525">
+                      <a:noFill/>
+                      <a:headEnd/>
+                      <a:tailEnd/>
+                    </a:ln>
+                  </pic:spPr>
+                </pic:pic>
+              </a:graphicData>
+            </a:graphic>
+          </wp:inline>
+        </w:drawing>
+      </w:r>
+    </w:p>
+    <w:bookmarkEnd w:id="189"/>
+    <w:p>
+      <w:pPr>
+        <w:pStyle w:val="FigureNote"/>
+      </w:pPr>
+      <w:r>
+        <w:rPr>
+          <w:iCs/>
+          <w:i/>
+        </w:rPr>
+        <w:t xml:space="preserve">Note</w:t>
+      </w:r>
+      <w:r>
+        <w:t xml:space="preserve">. Mean memory scores (±SEM) during the test phase of Experiment 2, for groups Uncertain, Certain Long and Certain Short.</w:t>
+      </w:r>
+    </w:p>
+    <w:p>
+      <w:pPr>
+        <w:pStyle w:val="BodyText"/>
+      </w:pPr>
+      <w:r>
+        <w:t xml:space="preserve">A mixed model ANOVA found a significant main effect of the</w:t>
+      </w:r>
+      <w:r>
+        <w:t xml:space="preserve"> </w:t>
+      </w:r>
+      <w:r>
+        <w:rPr>
+          <w:iCs/>
+          <w:i/>
+        </w:rPr>
+        <w:t xml:space="preserve">group</w:t>
+      </w:r>
+      <w:r>
+        <w:t xml:space="preserve">,</w:t>
+      </w:r>
+      <w:r>
+        <w:t xml:space="preserve"> </w:t>
+      </w:r>
+      <w:r>
+        <w:rPr>
+          <w:iCs/>
+          <w:i/>
+        </w:rPr>
+        <w:t xml:space="preserve">F</w:t>
+      </w:r>
+      <w:r>
+        <w:t xml:space="preserve">(2, 133) = 3.55,</w:t>
+      </w:r>
+      <w:r>
+        <w:t xml:space="preserve"> </w:t>
+      </w:r>
+      <w:r>
+        <w:rPr>
+          <w:iCs/>
+          <w:i/>
+        </w:rPr>
+        <w:t xml:space="preserve">p</w:t>
+      </w:r>
+      <w:r>
+        <w:t xml:space="preserve"> </w:t>
+      </w:r>
+      <w:r>
+        <w:t xml:space="preserve">= .031,</w:t>
+      </w:r>
+      <w:r>
+        <w:t xml:space="preserve"> </w:t>
+      </w:r>
+      <m:oMath>
+        <m:sSubSup>
+          <m:e>
+            <m:r>
+              <m:t>η</m:t>
+            </m:r>
+          </m:e>
+          <m:sub>
+            <m:r>
+              <m:t>p</m:t>
+            </m:r>
+          </m:sub>
+          <m:sup>
+            <m:r>
+              <m:t>2</m:t>
+            </m:r>
+          </m:sup>
+        </m:sSubSup>
+      </m:oMath>
+      <w:r>
+        <w:t xml:space="preserve"> </w:t>
+      </w:r>
+      <w:r>
+        <w:t xml:space="preserve">= .05, BF</w:t>
+      </w:r>
+      <w:r>
+        <w:rPr>
+          <w:vertAlign w:val="subscript"/>
+        </w:rPr>
+        <w:t xml:space="preserve">10</w:t>
+      </w:r>
+      <w:r>
+        <w:t xml:space="preserve"> </w:t>
+      </w:r>
+      <w:r>
+        <w:t xml:space="preserve">= 1.55 ± 1.31%, and of the</w:t>
+      </w:r>
+      <w:r>
+        <w:t xml:space="preserve"> </w:t>
+      </w:r>
+      <w:r>
+        <w:rPr>
+          <w:iCs/>
+          <w:i/>
+        </w:rPr>
+        <w:t xml:space="preserve">predictiveness</w:t>
+      </w:r>
+      <w:r>
+        <w:t xml:space="preserve">,</w:t>
+      </w:r>
+      <w:r>
+        <w:t xml:space="preserve"> </w:t>
+      </w:r>
+      <w:r>
+        <w:rPr>
+          <w:iCs/>
+          <w:i/>
+        </w:rPr>
+        <w:t xml:space="preserve">F</w:t>
+      </w:r>
+      <w:r>
+        <w:t xml:space="preserve">(1, 133) = 43.01,</w:t>
+      </w:r>
+      <w:r>
+        <w:t xml:space="preserve"> </w:t>
+      </w:r>
+      <w:r>
+        <w:rPr>
+          <w:iCs/>
+          <w:i/>
+        </w:rPr>
+        <w:t xml:space="preserve">p</w:t>
+      </w:r>
+      <w:r>
+        <w:t xml:space="preserve"> </w:t>
+      </w:r>
+      <w:r>
+        <w:t xml:space="preserve">&lt; .001,</w:t>
+      </w:r>
+      <w:r>
+        <w:t xml:space="preserve"> </w:t>
+      </w:r>
+      <m:oMath>
+        <m:sSubSup>
+          <m:e>
+            <m:r>
+              <m:t>η</m:t>
+            </m:r>
+          </m:e>
+          <m:sub>
+            <m:r>
+              <m:t>p</m:t>
+            </m:r>
+          </m:sub>
+          <m:sup>
+            <m:r>
+              <m:t>2</m:t>
+            </m:r>
+          </m:sup>
+        </m:sSubSup>
+      </m:oMath>
+      <w:r>
+        <w:t xml:space="preserve"> </w:t>
+      </w:r>
+      <w:r>
+        <w:t xml:space="preserve">= .24, BF</w:t>
+      </w:r>
+      <w:r>
+        <w:rPr>
+          <w:vertAlign w:val="subscript"/>
+        </w:rPr>
+        <w:t xml:space="preserve">10</w:t>
+      </w:r>
+      <w:r>
+        <w:t xml:space="preserve"> </w:t>
+      </w:r>
+      <w:r>
+        <w:t xml:space="preserve">= 121601238916.42 ± 2.89%, as well as a significant</w:t>
+      </w:r>
+      <w:r>
+        <w:t xml:space="preserve"> </w:t>
+      </w:r>
+      <w:r>
+        <w:rPr>
+          <w:iCs/>
+          <w:i/>
+        </w:rPr>
+        <w:t xml:space="preserve">group x predictiveness</w:t>
+      </w:r>
+      <w:r>
+        <w:t xml:space="preserve"> </w:t>
+      </w:r>
+      <w:r>
+        <w:t xml:space="preserve">interaction,</w:t>
+      </w:r>
+      <w:r>
+        <w:t xml:space="preserve"> </w:t>
+      </w:r>
+      <w:r>
+        <w:rPr>
+          <w:iCs/>
+          <w:i/>
+        </w:rPr>
+        <w:t xml:space="preserve">F</w:t>
+      </w:r>
+      <w:r>
+        <w:t xml:space="preserve">(2, 133) = 3.40,</w:t>
+      </w:r>
+      <w:r>
+        <w:t xml:space="preserve"> </w:t>
+      </w:r>
+      <w:r>
+        <w:rPr>
+          <w:iCs/>
+          <w:i/>
+        </w:rPr>
+        <w:t xml:space="preserve">p</w:t>
+      </w:r>
+      <w:r>
+        <w:t xml:space="preserve"> </w:t>
+      </w:r>
+      <w:r>
+        <w:t xml:space="preserve">= .036,</w:t>
+      </w:r>
+      <w:r>
+        <w:t xml:space="preserve"> </w:t>
+      </w:r>
+      <m:oMath>
+        <m:sSubSup>
+          <m:e>
+            <m:r>
+              <m:t>η</m:t>
+            </m:r>
+          </m:e>
+          <m:sub>
+            <m:r>
+              <m:t>p</m:t>
+            </m:r>
+          </m:sub>
+          <m:sup>
+            <m:r>
+              <m:t>2</m:t>
+            </m:r>
+          </m:sup>
+        </m:sSubSup>
+      </m:oMath>
+      <w:r>
+        <w:t xml:space="preserve"> </w:t>
+      </w:r>
+      <w:r>
+        <w:t xml:space="preserve">= .05, BF</w:t>
+      </w:r>
+      <w:r>
+        <w:rPr>
+          <w:vertAlign w:val="subscript"/>
+        </w:rPr>
+        <w:t xml:space="preserve">10</w:t>
+      </w:r>
+      <w:r>
+        <w:t xml:space="preserve"> </w:t>
+      </w:r>
+      <w:r>
+        <w:t xml:space="preserve">= 1.91 ± 3.9% and a significant</w:t>
+      </w:r>
+      <w:r>
+        <w:t xml:space="preserve"> </w:t>
+      </w:r>
+      <w:r>
+        <w:rPr>
+          <w:iCs/>
+          <w:i/>
+        </w:rPr>
+        <w:t xml:space="preserve">predictiveness x congruence</w:t>
+      </w:r>
+      <w:r>
+        <w:t xml:space="preserve"> </w:t>
+      </w:r>
+      <w:r>
+        <w:t xml:space="preserve">interaction,</w:t>
+      </w:r>
+      <w:r>
+        <w:t xml:space="preserve"> </w:t>
+      </w:r>
+      <w:r>
+        <w:rPr>
+          <w:iCs/>
+          <w:i/>
+        </w:rPr>
+        <w:t xml:space="preserve">F</w:t>
+      </w:r>
+      <w:r>
+        <w:t xml:space="preserve">(1, 133) = 4.34,</w:t>
+      </w:r>
+      <w:r>
+        <w:t xml:space="preserve"> </w:t>
+      </w:r>
+      <w:r>
+        <w:rPr>
+          <w:iCs/>
+          <w:i/>
+        </w:rPr>
+        <w:t xml:space="preserve">p</w:t>
+      </w:r>
+      <w:r>
+        <w:t xml:space="preserve"> </w:t>
+      </w:r>
+      <w:r>
+        <w:t xml:space="preserve">= .039,</w:t>
+      </w:r>
+      <w:r>
+        <w:t xml:space="preserve"> </w:t>
+      </w:r>
+      <m:oMath>
+        <m:sSubSup>
+          <m:e>
+            <m:r>
+              <m:t>η</m:t>
+            </m:r>
+          </m:e>
+          <m:sub>
+            <m:r>
+              <m:t>p</m:t>
+            </m:r>
+          </m:sub>
+          <m:sup>
+            <m:r>
+              <m:t>2</m:t>
+            </m:r>
+          </m:sup>
+        </m:sSubSup>
+      </m:oMath>
+      <w:r>
+        <w:t xml:space="preserve"> </w:t>
+      </w:r>
+      <w:r>
+        <w:t xml:space="preserve">= .03, BF</w:t>
+      </w:r>
+      <w:r>
+        <w:rPr>
+          <w:vertAlign w:val="subscript"/>
+        </w:rPr>
+        <w:t xml:space="preserve">10</w:t>
+      </w:r>
+      <w:r>
+        <w:t xml:space="preserve"> </w:t>
+      </w:r>
+      <w:r>
+        <w:t xml:space="preserve">= 1.66 ± 2.23%. No other main effects or interactions were significant,</w:t>
+      </w:r>
+      <w:r>
+        <w:t xml:space="preserve"> </w:t>
+      </w:r>
+      <w:r>
+        <w:rPr>
+          <w:iCs/>
+          <w:i/>
+        </w:rPr>
+        <w:t xml:space="preserve">congruence</w:t>
+      </w:r>
+      <w:r>
+        <w:t xml:space="preserve">:</w:t>
+      </w:r>
+      <w:r>
+        <w:t xml:space="preserve"> </w:t>
+      </w:r>
+      <w:r>
+        <w:rPr>
+          <w:iCs/>
+          <w:i/>
+        </w:rPr>
+        <w:t xml:space="preserve">F</w:t>
+      </w:r>
+      <w:r>
+        <w:t xml:space="preserve">(1, 133) = 0.04,</w:t>
+      </w:r>
+      <w:r>
+        <w:t xml:space="preserve"> </w:t>
+      </w:r>
+      <w:r>
+        <w:rPr>
+          <w:iCs/>
+          <w:i/>
+        </w:rPr>
+        <w:t xml:space="preserve">p</w:t>
+      </w:r>
+      <w:r>
+        <w:t xml:space="preserve"> </w:t>
+      </w:r>
+      <w:r>
+        <w:t xml:space="preserve">= .841,</w:t>
+      </w:r>
+      <w:r>
+        <w:t xml:space="preserve"> </w:t>
+      </w:r>
+      <m:oMath>
+        <m:sSubSup>
+          <m:e>
+            <m:r>
+              <m:t>η</m:t>
+            </m:r>
+          </m:e>
+          <m:sub>
+            <m:r>
+              <m:t>p</m:t>
+            </m:r>
+          </m:sub>
+          <m:sup>
+            <m:r>
+              <m:t>2</m:t>
+            </m:r>
+          </m:sup>
+        </m:sSubSup>
+      </m:oMath>
+      <w:r>
+        <w:t xml:space="preserve"> </w:t>
+      </w:r>
+      <w:r>
+        <w:t xml:space="preserve">&lt; .01, BF</w:t>
+      </w:r>
+      <w:r>
+        <w:rPr>
+          <w:vertAlign w:val="subscript"/>
+        </w:rPr>
+        <w:t xml:space="preserve">10</w:t>
+      </w:r>
+      <w:r>
+        <w:t xml:space="preserve"> </w:t>
+      </w:r>
+      <w:r>
+        <w:t xml:space="preserve">= 0.11 ± 6.86%;</w:t>
+      </w:r>
+      <w:r>
+        <w:t xml:space="preserve"> </w:t>
+      </w:r>
+      <w:r>
+        <w:rPr>
+          <w:iCs/>
+          <w:i/>
+        </w:rPr>
+        <w:t xml:space="preserve">group x congruence</w:t>
+      </w:r>
+      <w:r>
+        <w:t xml:space="preserve">:</w:t>
+      </w:r>
+      <w:r>
+        <w:t xml:space="preserve"> </w:t>
+      </w:r>
+      <w:r>
+        <w:rPr>
+          <w:iCs/>
+          <w:i/>
+        </w:rPr>
+        <w:t xml:space="preserve">F</w:t>
+      </w:r>
+      <w:r>
+        <w:t xml:space="preserve">(2, 133) = 0.36,</w:t>
+      </w:r>
+      <w:r>
+        <w:t xml:space="preserve"> </w:t>
+      </w:r>
+      <w:r>
+        <w:rPr>
+          <w:iCs/>
+          <w:i/>
+        </w:rPr>
+        <w:t xml:space="preserve">p</w:t>
+      </w:r>
+      <w:r>
+        <w:t xml:space="preserve"> </w:t>
+      </w:r>
+      <w:r>
+        <w:t xml:space="preserve">= .701,</w:t>
+      </w:r>
+      <w:r>
+        <w:t xml:space="preserve"> </w:t>
+      </w:r>
+      <m:oMath>
+        <m:sSubSup>
+          <m:e>
+            <m:r>
+              <m:t>η</m:t>
+            </m:r>
+          </m:e>
+          <m:sub>
+            <m:r>
+              <m:t>p</m:t>
+            </m:r>
+          </m:sub>
+          <m:sup>
+            <m:r>
+              <m:t>2</m:t>
+            </m:r>
+          </m:sup>
+        </m:sSubSup>
+      </m:oMath>
+      <w:r>
+        <w:t xml:space="preserve"> </w:t>
+      </w:r>
+      <w:r>
+        <w:t xml:space="preserve">&lt; .01, BF</w:t>
+      </w:r>
+      <w:r>
+        <w:rPr>
+          <w:vertAlign w:val="subscript"/>
+        </w:rPr>
+        <w:t xml:space="preserve">10</w:t>
+      </w:r>
+      <w:r>
+        <w:t xml:space="preserve"> </w:t>
+      </w:r>
+      <w:r>
+        <w:t xml:space="preserve">= 0.05 ± 2.45%;</w:t>
+      </w:r>
+      <w:r>
+        <w:t xml:space="preserve"> </w:t>
+      </w:r>
+      <w:r>
+        <w:rPr>
+          <w:iCs/>
+          <w:i/>
+        </w:rPr>
+        <w:t xml:space="preserve">group x predictiveness x congruence</w:t>
+      </w:r>
+      <w:r>
+        <w:t xml:space="preserve">:</w:t>
+      </w:r>
+      <w:r>
+        <w:t xml:space="preserve"> </w:t>
+      </w:r>
+      <w:r>
+        <w:rPr>
+          <w:iCs/>
+          <w:i/>
+        </w:rPr>
+        <w:t xml:space="preserve">F</w:t>
+      </w:r>
+      <w:r>
+        <w:t xml:space="preserve">(2, 133) = 0.03,</w:t>
+      </w:r>
+      <w:r>
+        <w:t xml:space="preserve"> </w:t>
+      </w:r>
+      <w:r>
+        <w:rPr>
+          <w:iCs/>
+          <w:i/>
+        </w:rPr>
+        <w:t xml:space="preserve">p</w:t>
+      </w:r>
+      <w:r>
+        <w:t xml:space="preserve"> </w:t>
+      </w:r>
+      <w:r>
+        <w:t xml:space="preserve">= .975,</w:t>
+      </w:r>
+      <w:r>
+        <w:t xml:space="preserve"> </w:t>
+      </w:r>
+      <m:oMath>
+        <m:sSubSup>
+          <m:e>
+            <m:r>
+              <m:t>η</m:t>
+            </m:r>
+          </m:e>
+          <m:sub>
+            <m:r>
+              <m:t>p</m:t>
+            </m:r>
+          </m:sub>
+          <m:sup>
+            <m:r>
+              <m:t>2</m:t>
+            </m:r>
+          </m:sup>
+        </m:sSubSup>
+      </m:oMath>
+      <w:r>
+        <w:t xml:space="preserve"> </w:t>
+      </w:r>
+      <w:r>
+        <w:t xml:space="preserve">&lt; .01, BF</w:t>
+      </w:r>
+      <w:r>
+        <w:rPr>
+          <w:vertAlign w:val="subscript"/>
+        </w:rPr>
+        <w:t xml:space="preserve">10</w:t>
+      </w:r>
+      <w:r>
+        <w:t xml:space="preserve"> </w:t>
+      </w:r>
+      <w:r>
+        <w:t xml:space="preserve">= 0.08 ± 8.99%. Ssimple main effects showed a significant effect of</w:t>
+      </w:r>
+      <w:r>
+        <w:t xml:space="preserve"> </w:t>
+      </w:r>
+      <w:r>
+        <w:rPr>
+          <w:iCs/>
+          <w:i/>
+        </w:rPr>
+        <w:t xml:space="preserve">predictiveness</w:t>
+      </w:r>
+      <w:r>
+        <w:t xml:space="preserve"> </w:t>
+      </w:r>
+      <w:r>
+        <w:t xml:space="preserve">for group Certain Long,</w:t>
+      </w:r>
+      <w:r>
+        <w:t xml:space="preserve"> </w:t>
+      </w:r>
+      <w:r>
+        <w:rPr>
+          <w:iCs/>
+          <w:i/>
+        </w:rPr>
+        <w:t xml:space="preserve">F</w:t>
+      </w:r>
+      <w:r>
+        <w:t xml:space="preserve"> </w:t>
+      </w:r>
+      <w:r>
+        <w:t xml:space="preserve">(1, 50) = 27.978,</w:t>
+      </w:r>
+      <w:r>
+        <w:t xml:space="preserve"> </w:t>
+      </w:r>
+      <w:r>
+        <w:rPr>
+          <w:iCs/>
+          <w:i/>
+        </w:rPr>
+        <w:t xml:space="preserve">p</w:t>
+      </w:r>
+      <w:r>
+        <w:t xml:space="preserve"> </w:t>
+      </w:r>
+      <w:r>
+        <w:t xml:space="preserve">= 0.0000082,</w:t>
+      </w:r>
+      <w:r>
+        <w:t xml:space="preserve"> </w:t>
+      </w:r>
+      <w:r>
+        <w:rPr>
+          <w:iCs/>
+          <w:i/>
+        </w:rPr>
+        <w:t xml:space="preserve">η</w:t>
+      </w:r>
+      <w:r>
+        <w:rPr>
+          <w:vertAlign w:val="subscript"/>
+          <w:iCs/>
+          <w:i/>
+        </w:rPr>
+        <w:t xml:space="preserve">p</w:t>
+      </w:r>
+      <w:r>
+        <w:rPr>
+          <w:vertAlign w:val="superscript"/>
+          <w:iCs/>
+          <w:i/>
+        </w:rPr>
+        <w:t xml:space="preserve">2</w:t>
+      </w:r>
+      <w:r>
+        <w:t xml:space="preserve"> </w:t>
+      </w:r>
+      <w:r>
+        <w:t xml:space="preserve">= 0.359, BF</w:t>
+      </w:r>
+      <w:r>
+        <w:rPr>
+          <w:vertAlign w:val="subscript"/>
+        </w:rPr>
+        <w:t xml:space="preserve">10</w:t>
+      </w:r>
+      <w:r>
+        <w:t xml:space="preserve"> </w:t>
+      </w:r>
+      <w:r>
+        <w:t xml:space="preserve">= 4831.89 ± 0.97%, and for group Certain Short,</w:t>
+      </w:r>
+      <w:r>
+        <w:t xml:space="preserve"> </w:t>
+      </w:r>
+      <w:r>
+        <w:rPr>
+          <w:iCs/>
+          <w:i/>
+        </w:rPr>
+        <w:t xml:space="preserve">F</w:t>
+      </w:r>
+      <w:r>
+        <w:t xml:space="preserve"> </w:t>
+      </w:r>
+      <w:r>
+        <w:t xml:space="preserve">(1, 47) = 21.585,</w:t>
+      </w:r>
+      <w:r>
+        <w:t xml:space="preserve"> </w:t>
+      </w:r>
+      <w:r>
+        <w:rPr>
+          <w:iCs/>
+          <w:i/>
+        </w:rPr>
+        <w:t xml:space="preserve">p</w:t>
+      </w:r>
+      <w:r>
+        <w:t xml:space="preserve"> </w:t>
+      </w:r>
+      <w:r>
+        <w:t xml:space="preserve">= 0.0000825,</w:t>
+      </w:r>
+      <w:r>
+        <w:t xml:space="preserve"> </w:t>
+      </w:r>
+      <w:r>
+        <w:rPr>
+          <w:iCs/>
+          <w:i/>
+        </w:rPr>
+        <w:t xml:space="preserve">η</w:t>
+      </w:r>
+      <w:r>
+        <w:rPr>
+          <w:vertAlign w:val="subscript"/>
+          <w:iCs/>
+          <w:i/>
+        </w:rPr>
+        <w:t xml:space="preserve">p</w:t>
+      </w:r>
+      <w:r>
+        <w:rPr>
+          <w:vertAlign w:val="superscript"/>
+          <w:iCs/>
+          <w:i/>
+        </w:rPr>
+        <w:t xml:space="preserve">2</w:t>
+      </w:r>
+      <w:r>
+        <w:t xml:space="preserve"> </w:t>
+      </w:r>
+      <w:r>
+        <w:t xml:space="preserve">= 0.315, BF</w:t>
+      </w:r>
+      <w:r>
+        <w:rPr>
+          <w:vertAlign w:val="subscript"/>
+        </w:rPr>
+        <w:t xml:space="preserve">10</w:t>
+      </w:r>
+      <w:r>
+        <w:t xml:space="preserve"> </w:t>
+      </w:r>
+      <w:r>
+        <w:t xml:space="preserve">= 798.06 ± 0.95%, but not for group Uncertain,</w:t>
+      </w:r>
+      <w:r>
+        <w:t xml:space="preserve"> </w:t>
+      </w:r>
+      <w:r>
+        <w:rPr>
+          <w:iCs/>
+          <w:i/>
+        </w:rPr>
+        <w:t xml:space="preserve">F</w:t>
+      </w:r>
+      <w:r>
+        <w:t xml:space="preserve"> </w:t>
+      </w:r>
+      <w:r>
+        <w:t xml:space="preserve">(1, 36) = 4.277,</w:t>
+      </w:r>
+      <w:r>
+        <w:t xml:space="preserve"> </w:t>
+      </w:r>
+      <w:r>
+        <w:rPr>
+          <w:iCs/>
+          <w:i/>
+        </w:rPr>
+        <w:t xml:space="preserve">p</w:t>
+      </w:r>
+      <w:r>
+        <w:t xml:space="preserve"> </w:t>
+      </w:r>
+      <w:r>
+        <w:t xml:space="preserve">= 0.138,</w:t>
+      </w:r>
+      <w:r>
+        <w:t xml:space="preserve"> </w:t>
+      </w:r>
+      <w:r>
+        <w:rPr>
+          <w:iCs/>
+          <w:i/>
+        </w:rPr>
+        <w:t xml:space="preserve">η</w:t>
+      </w:r>
+      <w:r>
+        <w:rPr>
+          <w:vertAlign w:val="subscript"/>
+          <w:iCs/>
+          <w:i/>
+        </w:rPr>
+        <w:t xml:space="preserve">p</w:t>
+      </w:r>
+      <w:r>
+        <w:rPr>
+          <w:vertAlign w:val="superscript"/>
+          <w:iCs/>
+          <w:i/>
+        </w:rPr>
+        <w:t xml:space="preserve">2</w:t>
+      </w:r>
+      <w:r>
+        <w:t xml:space="preserve"> </w:t>
+      </w:r>
+      <w:r>
+        <w:t xml:space="preserve">= 0.106, BF</w:t>
+      </w:r>
+      <w:r>
+        <w:rPr>
+          <w:vertAlign w:val="subscript"/>
+        </w:rPr>
+        <w:t xml:space="preserve">10</w:t>
+      </w:r>
+      <w:r>
+        <w:t xml:space="preserve"> </w:t>
+      </w:r>
+      <w:r>
+        <w:t xml:space="preserve">= 1.32 ± 0.97%. Also, there was a significant effect of</w:t>
+      </w:r>
+      <w:r>
+        <w:t xml:space="preserve"> </w:t>
+      </w:r>
+      <w:r>
+        <w:rPr>
+          <w:iCs/>
+          <w:i/>
+        </w:rPr>
+        <w:t xml:space="preserve">predictiveness</w:t>
+      </w:r>
+      <w:r>
+        <w:t xml:space="preserve"> </w:t>
+      </w:r>
+      <w:r>
+        <w:t xml:space="preserve">on both incongruent trials,</w:t>
+      </w:r>
+      <w:r>
+        <w:t xml:space="preserve"> </w:t>
+      </w:r>
+      <w:r>
+        <w:rPr>
+          <w:iCs/>
+          <w:i/>
+        </w:rPr>
+        <w:t xml:space="preserve">F</w:t>
+      </w:r>
+      <w:r>
+        <w:t xml:space="preserve">(1, 135) = 40.036,</w:t>
+      </w:r>
+      <w:r>
+        <w:t xml:space="preserve"> </w:t>
+      </w:r>
+      <w:r>
+        <w:rPr>
+          <w:iCs/>
+          <w:i/>
+        </w:rPr>
+        <w:t xml:space="preserve">p</w:t>
+      </w:r>
+      <w:r>
+        <w:t xml:space="preserve"> </w:t>
+      </w:r>
+      <w:r>
+        <w:t xml:space="preserve">= 0,</w:t>
+      </w:r>
+      <w:r>
+        <w:t xml:space="preserve"> </w:t>
+      </w:r>
+      <w:r>
+        <w:rPr>
+          <w:iCs/>
+          <w:i/>
+        </w:rPr>
+        <w:t xml:space="preserve">η</w:t>
+      </w:r>
+      <w:r>
+        <w:rPr>
+          <w:vertAlign w:val="subscript"/>
+          <w:iCs/>
+          <w:i/>
+        </w:rPr>
+        <w:t xml:space="preserve">p</w:t>
+      </w:r>
+      <w:r>
+        <w:rPr>
+          <w:vertAlign w:val="superscript"/>
+          <w:iCs/>
+          <w:i/>
+        </w:rPr>
+        <w:t xml:space="preserve">2</w:t>
+      </w:r>
+      <w:r>
+        <w:t xml:space="preserve"> </w:t>
+      </w:r>
+      <w:r>
+        <w:t xml:space="preserve">= 0.229, BF</w:t>
+      </w:r>
+      <w:r>
+        <w:rPr>
+          <w:vertAlign w:val="subscript"/>
+        </w:rPr>
+        <w:t xml:space="preserve">10</w:t>
+      </w:r>
+      <w:r>
+        <w:t xml:space="preserve"> </w:t>
+      </w:r>
+      <w:r>
+        <w:t xml:space="preserve">= 3940.51 ± 0%, and congruent trials,</w:t>
+      </w:r>
+      <w:r>
+        <w:t xml:space="preserve"> </w:t>
+      </w:r>
+      <w:r>
+        <w:rPr>
+          <w:iCs/>
+          <w:i/>
+        </w:rPr>
+        <w:t xml:space="preserve">F</w:t>
+      </w:r>
+      <w:r>
+        <w:t xml:space="preserve">(1, 135) = 12.73,</w:t>
+      </w:r>
+      <w:r>
+        <w:t xml:space="preserve"> </w:t>
+      </w:r>
+      <w:r>
+        <w:rPr>
+          <w:iCs/>
+          <w:i/>
+        </w:rPr>
+        <w:t xml:space="preserve">p</w:t>
+      </w:r>
+      <w:r>
+        <w:t xml:space="preserve"> </w:t>
+      </w:r>
+      <w:r>
+        <w:t xml:space="preserve">= 0.000998,</w:t>
+      </w:r>
+      <w:r>
+        <w:t xml:space="preserve"> </w:t>
+      </w:r>
+      <w:r>
+        <w:rPr>
+          <w:iCs/>
+          <w:i/>
+        </w:rPr>
+        <w:t xml:space="preserve">η</w:t>
+      </w:r>
+      <w:r>
+        <w:rPr>
+          <w:vertAlign w:val="subscript"/>
+          <w:iCs/>
+          <w:i/>
+        </w:rPr>
+        <w:t xml:space="preserve">p</w:t>
+      </w:r>
+      <w:r>
+        <w:rPr>
+          <w:vertAlign w:val="superscript"/>
+          <w:iCs/>
+          <w:i/>
+        </w:rPr>
+        <w:t xml:space="preserve">2</w:t>
+      </w:r>
+      <w:r>
+        <w:t xml:space="preserve"> </w:t>
+      </w:r>
+      <w:r>
+        <w:t xml:space="preserve">= 0.086, BF</w:t>
+      </w:r>
+      <w:r>
+        <w:rPr>
+          <w:vertAlign w:val="subscript"/>
+        </w:rPr>
+        <w:t xml:space="preserve">10</w:t>
+      </w:r>
+      <w:r>
+        <w:t xml:space="preserve"> </w:t>
+      </w:r>
+      <w:r>
+        <w:t xml:space="preserve">= 2.7 ± 0.01%.</w:t>
+      </w:r>
+    </w:p>
+    <w:bookmarkEnd w:id="190"/>
+    <w:bookmarkEnd w:id="191"/>
     <w:sectPr>
       <w:headerReference r:id="rId9" w:type="even"/>
       <w:headerReference r:id="rId11" w:type="default"/>

</xml_diff>